<commit_message>
Add second page of report
</commit_message>
<xml_diff>
--- a/practice/practice1.docx
+++ b/practice/practice1.docx
@@ -8,1273 +8,19 @@
         <w:spacing w:after="1" w:line="240" w:lineRule="auto"/>
         <w:ind w:left="10" w:hanging="10"/>
         <w:jc w:val="center"/>
-      </w:pPr>
-      <w:r>
-        <w:t xml:space="preserve">Министерство образования Республики Беларусь </w:t>
-      </w:r>
-    </w:p>
-    <w:p>
-      <w:pPr>
-        <w:pStyle w:val="a1"/>
-        <w:spacing w:after="52" w:line="240" w:lineRule="auto"/>
-        <w:jc w:val="center"/>
-      </w:pPr>
-      <w:r>
-        <w:t xml:space="preserve"> </w:t>
-      </w:r>
-    </w:p>
-    <w:p>
-      <w:pPr>
-        <w:pStyle w:val="a8"/>
-        <w:jc w:val="center"/>
-      </w:pPr>
-      <w:r>
-        <w:t>Учреждение образования</w:t>
-      </w:r>
-    </w:p>
-    <w:p>
-      <w:pPr>
-        <w:pStyle w:val="a8"/>
-        <w:jc w:val="center"/>
-      </w:pPr>
-      <w:r>
-        <w:t>БЕЛОРУССКИЙ ГОСУДАРСТВЕННЫЙ УНИВЕРСИТЕТ</w:t>
-      </w:r>
-    </w:p>
-    <w:p>
-      <w:pPr>
-        <w:pStyle w:val="a8"/>
-        <w:jc w:val="center"/>
-      </w:pPr>
-      <w:r>
-        <w:t xml:space="preserve"> ИНФОРМАТИКИ И РАДИОЭЛЕКТРОНИКИ</w:t>
-      </w:r>
-    </w:p>
-    <w:p>
-      <w:pPr>
-        <w:pStyle w:val="a1"/>
-        <w:spacing w:after="50" w:line="240" w:lineRule="auto"/>
-        <w:jc w:val="center"/>
-      </w:pPr>
-      <w:r>
-        <w:t xml:space="preserve"> </w:t>
-      </w:r>
-    </w:p>
-    <w:p>
-      <w:pPr>
-        <w:pStyle w:val="a1"/>
-        <w:spacing w:after="1" w:line="240" w:lineRule="auto"/>
-        <w:ind w:left="10" w:hanging="10"/>
-        <w:jc w:val="center"/>
-      </w:pPr>
-      <w:r>
-        <w:t xml:space="preserve">Факультет компьютерных систем и сетей </w:t>
-      </w:r>
-    </w:p>
-    <w:p>
-      <w:pPr>
-        <w:pStyle w:val="a1"/>
-        <w:spacing w:after="52" w:line="240" w:lineRule="auto"/>
-        <w:jc w:val="center"/>
-      </w:pPr>
-      <w:r>
-        <w:t xml:space="preserve"> </w:t>
-      </w:r>
-    </w:p>
-    <w:p>
-      <w:pPr>
-        <w:pStyle w:val="a1"/>
-        <w:spacing w:after="123" w:line="240" w:lineRule="auto"/>
-        <w:ind w:left="10" w:hanging="10"/>
-        <w:jc w:val="center"/>
-      </w:pPr>
-      <w:r>
-        <w:t xml:space="preserve">Кафедра электронных вычислительных машин </w:t>
-      </w:r>
-    </w:p>
-    <w:p>
-      <w:pPr>
-        <w:pStyle w:val="a1"/>
-        <w:spacing w:after="0" w:line="240" w:lineRule="auto"/>
-        <w:jc w:val="center"/>
-      </w:pPr>
-      <w:r>
-        <w:rPr>
-          <w:b/>
+        <w:rPr>
           <w:bCs/>
         </w:rPr>
-        <w:t xml:space="preserve"> </w:t>
-      </w:r>
-    </w:p>
-    <w:p>
-      <w:pPr>
-        <w:pStyle w:val="a1"/>
-        <w:spacing w:after="0" w:line="240" w:lineRule="auto"/>
-        <w:jc w:val="center"/>
-      </w:pPr>
-      <w:r>
-        <w:t xml:space="preserve"> </w:t>
-      </w:r>
-    </w:p>
-    <w:p>
-      <w:pPr>
-        <w:pStyle w:val="a1"/>
-        <w:spacing w:after="0" w:line="240" w:lineRule="auto"/>
-        <w:jc w:val="center"/>
-      </w:pPr>
-      <w:r>
-        <w:t xml:space="preserve"> </w:t>
-      </w:r>
-    </w:p>
-    <w:p>
-      <w:pPr>
-        <w:pStyle w:val="a1"/>
-        <w:spacing w:after="1" w:line="240" w:lineRule="auto"/>
-        <w:jc w:val="center"/>
-      </w:pPr>
-      <w:r>
-        <w:t xml:space="preserve"> </w:t>
-      </w:r>
-    </w:p>
-    <w:p>
-      <w:pPr>
-        <w:pStyle w:val="a1"/>
-        <w:spacing w:after="0" w:line="240" w:lineRule="auto"/>
-        <w:jc w:val="center"/>
-      </w:pPr>
-      <w:r>
-        <w:t xml:space="preserve"> </w:t>
-      </w:r>
-    </w:p>
-    <w:p>
-      <w:pPr>
-        <w:pStyle w:val="a1"/>
-        <w:spacing w:after="0" w:line="240" w:lineRule="auto"/>
-        <w:jc w:val="center"/>
-      </w:pPr>
-      <w:r>
-        <w:t xml:space="preserve"> </w:t>
-      </w:r>
-    </w:p>
-    <w:p>
-      <w:pPr>
-        <w:pStyle w:val="a1"/>
-        <w:spacing w:after="0" w:line="240" w:lineRule="auto"/>
-        <w:jc w:val="center"/>
-      </w:pPr>
-      <w:r>
-        <w:t xml:space="preserve"> </w:t>
-      </w:r>
-    </w:p>
-    <w:p>
-      <w:pPr>
-        <w:pStyle w:val="a1"/>
-        <w:spacing w:after="4" w:line="240" w:lineRule="auto"/>
-        <w:jc w:val="center"/>
-      </w:pPr>
-      <w:r>
-        <w:t xml:space="preserve"> </w:t>
-      </w:r>
-      <w:r>
-        <w:rPr>
-          <w:b/>
+      </w:pPr>
+      <w:bookmarkStart w:id="0" w:name="_Toc"/>
+      <w:r>
+        <w:rPr>
           <w:bCs/>
-        </w:rPr>
-        <w:t xml:space="preserve"> </w:t>
-      </w:r>
-    </w:p>
-    <w:p>
-      <w:pPr>
-        <w:pStyle w:val="a1"/>
-        <w:spacing w:after="214" w:line="240" w:lineRule="auto"/>
-        <w:ind w:left="10" w:hanging="10"/>
-        <w:jc w:val="center"/>
-        <w:rPr>
-          <w:b/>
-          <w:bCs/>
-          <w:sz w:val="36"/>
-          <w:szCs w:val="36"/>
-        </w:rPr>
-      </w:pPr>
-      <w:r>
-        <w:rPr>
-          <w:b/>
-          <w:bCs/>
-          <w:sz w:val="36"/>
-          <w:szCs w:val="36"/>
-        </w:rPr>
-        <w:t xml:space="preserve">ОТЧЕТ </w:t>
-      </w:r>
-    </w:p>
-    <w:p>
-      <w:pPr>
-        <w:pStyle w:val="a1"/>
-        <w:spacing w:after="1" w:line="240" w:lineRule="auto"/>
-        <w:ind w:left="10" w:hanging="10"/>
-        <w:jc w:val="center"/>
-        <w:rPr>
-          <w:sz w:val="32"/>
-          <w:szCs w:val="32"/>
-        </w:rPr>
-      </w:pPr>
-      <w:r>
-        <w:rPr>
-          <w:sz w:val="32"/>
-          <w:szCs w:val="32"/>
-        </w:rPr>
-        <w:t xml:space="preserve">по производственной практике </w:t>
-      </w:r>
-    </w:p>
-    <w:p>
-      <w:pPr>
-        <w:pStyle w:val="a1"/>
-        <w:spacing w:line="240" w:lineRule="auto"/>
-        <w:jc w:val="center"/>
-      </w:pPr>
-      <w:r>
-        <w:t xml:space="preserve"> </w:t>
-      </w:r>
-    </w:p>
-    <w:p>
-      <w:pPr>
-        <w:pStyle w:val="a1"/>
-        <w:spacing w:line="240" w:lineRule="auto"/>
-        <w:jc w:val="center"/>
-      </w:pPr>
-      <w:r>
-        <w:t xml:space="preserve"> </w:t>
-      </w:r>
-    </w:p>
-    <w:p>
-      <w:pPr>
-        <w:pStyle w:val="a1"/>
-        <w:spacing w:after="1" w:line="240" w:lineRule="auto"/>
-      </w:pPr>
-      <w:r>
-        <w:t xml:space="preserve"> </w:t>
-      </w:r>
-    </w:p>
-    <w:p>
-      <w:pPr>
-        <w:pStyle w:val="a1"/>
-        <w:spacing w:after="0" w:line="240" w:lineRule="auto"/>
-        <w:jc w:val="center"/>
-      </w:pPr>
-      <w:r>
-        <w:t xml:space="preserve"> </w:t>
-      </w:r>
-    </w:p>
-    <w:p>
-      <w:pPr>
-        <w:pStyle w:val="a1"/>
-        <w:spacing w:after="0" w:line="240" w:lineRule="auto"/>
-        <w:jc w:val="center"/>
-      </w:pPr>
-      <w:r>
-        <w:t xml:space="preserve"> </w:t>
-      </w:r>
-    </w:p>
-    <w:p>
-      <w:pPr>
-        <w:pStyle w:val="a1"/>
-        <w:spacing w:after="49" w:line="240" w:lineRule="auto"/>
-        <w:jc w:val="center"/>
-      </w:pPr>
-      <w:r>
-        <w:t xml:space="preserve"> </w:t>
-      </w:r>
-    </w:p>
-    <w:p>
-      <w:pPr>
-        <w:pStyle w:val="a1"/>
-        <w:jc w:val="left"/>
-      </w:pPr>
-      <w:r>
-        <w:t xml:space="preserve">Студент группы </w:t>
-      </w:r>
-      <w:proofErr w:type="gramStart"/>
-      <w:r>
-        <w:t xml:space="preserve">350531:   </w:t>
-      </w:r>
-      <w:proofErr w:type="gramEnd"/>
-      <w:r>
-        <w:t xml:space="preserve">                        </w:t>
-      </w:r>
-      <w:r>
-        <w:t xml:space="preserve">                          </w:t>
-      </w:r>
-      <w:r>
-        <w:tab/>
-        <w:t xml:space="preserve">    </w:t>
-      </w:r>
-      <w:proofErr w:type="spellStart"/>
-      <w:r>
-        <w:t>Козяков</w:t>
-      </w:r>
-      <w:proofErr w:type="spellEnd"/>
-      <w:r>
-        <w:t xml:space="preserve"> А.И.</w:t>
-      </w:r>
-    </w:p>
-    <w:p>
-      <w:pPr>
-        <w:pStyle w:val="a8"/>
-      </w:pPr>
-      <w:r>
-        <w:t xml:space="preserve">Руководитель практики                                                                </w:t>
-      </w:r>
-    </w:p>
-    <w:p>
-      <w:pPr>
-        <w:pStyle w:val="a8"/>
-      </w:pPr>
-      <w:r>
-        <w:t>от университета:</w:t>
-      </w:r>
-      <w:r>
-        <w:tab/>
-      </w:r>
-      <w:r>
-        <w:tab/>
-      </w:r>
-      <w:r>
-        <w:tab/>
-      </w:r>
-      <w:r>
-        <w:tab/>
-      </w:r>
-      <w:r>
-        <w:tab/>
-      </w:r>
-      <w:r>
-        <w:tab/>
-      </w:r>
-      <w:r>
-        <w:tab/>
-      </w:r>
-      <w:r>
-        <w:tab/>
-      </w:r>
-      <w:r>
-        <w:t xml:space="preserve">    Бурый Я.А.</w:t>
-      </w:r>
-    </w:p>
-    <w:p>
-      <w:pPr>
-        <w:pStyle w:val="a8"/>
-      </w:pPr>
-    </w:p>
-    <w:p>
-      <w:pPr>
-        <w:pStyle w:val="a8"/>
-        <w:rPr>
-          <w:color w:val="000000" w:themeColor="text1"/>
-        </w:rPr>
-      </w:pPr>
-      <w:r>
-        <w:rPr>
-          <w:color w:val="000000" w:themeColor="text1"/>
-        </w:rPr>
-        <w:t xml:space="preserve">Руководитель практики                                                                 </w:t>
-      </w:r>
-    </w:p>
-    <w:p>
-      <w:pPr>
-        <w:pStyle w:val="a8"/>
-      </w:pPr>
-      <w:r>
-        <w:rPr>
-          <w:color w:val="000000" w:themeColor="text1"/>
-        </w:rPr>
-        <w:t>от предприятия:</w:t>
-      </w:r>
-      <w:r>
-        <w:rPr>
-          <w:color w:val="000000" w:themeColor="text1"/>
-        </w:rPr>
-        <w:tab/>
-      </w:r>
-      <w:r>
-        <w:rPr>
-          <w:color w:val="000000" w:themeColor="text1"/>
-        </w:rPr>
-        <w:tab/>
-      </w:r>
-      <w:r>
-        <w:rPr>
-          <w:color w:val="000000" w:themeColor="text1"/>
-        </w:rPr>
-        <w:tab/>
-      </w:r>
-      <w:r>
-        <w:rPr>
-          <w:color w:val="000000" w:themeColor="text1"/>
-        </w:rPr>
-        <w:tab/>
-      </w:r>
-      <w:r>
-        <w:rPr>
-          <w:color w:val="000000" w:themeColor="text1"/>
-        </w:rPr>
-        <w:tab/>
-      </w:r>
-      <w:r>
-        <w:rPr>
-          <w:color w:val="000000" w:themeColor="text1"/>
-        </w:rPr>
-        <w:tab/>
-      </w:r>
-      <w:r>
-        <w:rPr>
-          <w:color w:val="000000" w:themeColor="text1"/>
-        </w:rPr>
-        <w:tab/>
-      </w:r>
-      <w:r>
-        <w:rPr>
-          <w:color w:val="000000" w:themeColor="text1"/>
-        </w:rPr>
-        <w:tab/>
-        <w:t xml:space="preserve">    Дудин Д</w:t>
-      </w:r>
-      <w:r>
-        <w:rPr>
-          <w:color w:val="000000" w:themeColor="text1"/>
-        </w:rPr>
-        <w:t>.В.</w:t>
-      </w:r>
-      <w:r>
-        <w:rPr>
-          <w:color w:val="000000" w:themeColor="text1"/>
-        </w:rPr>
-        <w:tab/>
-      </w:r>
-      <w:r>
-        <w:tab/>
-      </w:r>
-      <w:r>
-        <w:tab/>
-      </w:r>
-      <w:r>
-        <w:tab/>
-      </w:r>
-      <w:r>
-        <w:tab/>
-      </w:r>
-      <w:r>
-        <w:tab/>
-        <w:t xml:space="preserve">     </w:t>
-      </w:r>
-    </w:p>
-    <w:p>
-      <w:pPr>
-        <w:pStyle w:val="a1"/>
-        <w:spacing w:after="0" w:line="240" w:lineRule="auto"/>
-        <w:jc w:val="center"/>
-      </w:pPr>
-      <w:r>
-        <w:t xml:space="preserve"> </w:t>
-      </w:r>
-    </w:p>
-    <w:p>
-      <w:pPr>
-        <w:pStyle w:val="a1"/>
-        <w:spacing w:after="0" w:line="240" w:lineRule="auto"/>
-        <w:jc w:val="center"/>
-      </w:pPr>
-      <w:r>
-        <w:t xml:space="preserve"> </w:t>
-      </w:r>
-    </w:p>
-    <w:p>
-      <w:pPr>
-        <w:pStyle w:val="a1"/>
-        <w:spacing w:after="1" w:line="240" w:lineRule="auto"/>
-        <w:jc w:val="center"/>
-      </w:pPr>
-      <w:r>
-        <w:t xml:space="preserve"> </w:t>
-      </w:r>
-    </w:p>
-    <w:p>
-      <w:pPr>
-        <w:pStyle w:val="a1"/>
-        <w:spacing w:after="0" w:line="240" w:lineRule="auto"/>
-        <w:jc w:val="center"/>
-      </w:pPr>
-      <w:r>
-        <w:t xml:space="preserve"> </w:t>
-      </w:r>
-    </w:p>
-    <w:p>
-      <w:pPr>
-        <w:pStyle w:val="a1"/>
-        <w:spacing w:after="0" w:line="240" w:lineRule="auto"/>
-        <w:jc w:val="center"/>
-      </w:pPr>
-    </w:p>
-    <w:p>
-      <w:pPr>
-        <w:pStyle w:val="a1"/>
-        <w:spacing w:after="30" w:line="240" w:lineRule="auto"/>
-        <w:jc w:val="center"/>
-      </w:pPr>
-      <w:r>
-        <w:t xml:space="preserve"> </w:t>
-      </w:r>
-    </w:p>
-    <w:p>
-      <w:pPr>
-        <w:pStyle w:val="a1"/>
-        <w:spacing w:after="0"/>
-        <w:ind w:left="3898"/>
-      </w:pPr>
-      <w:r>
-        <w:t>МИНСК 2017</w:t>
-      </w:r>
-    </w:p>
-    <w:p>
-      <w:pPr>
-        <w:pStyle w:val="a1"/>
-        <w:spacing w:after="200" w:line="276" w:lineRule="auto"/>
-        <w:jc w:val="left"/>
-      </w:pPr>
-      <w:r>
-        <w:rPr>
-          <w:rFonts w:ascii="Arial Unicode MS" w:hAnsi="Arial Unicode MS"/>
-        </w:rPr>
-        <w:br w:type="page"/>
-      </w:r>
-    </w:p>
-    <w:p>
-      <w:pPr>
-        <w:pStyle w:val="a1"/>
-        <w:spacing w:after="0" w:line="360" w:lineRule="auto"/>
-        <w:jc w:val="left"/>
-      </w:pPr>
-    </w:p>
-    <w:p>
-      <w:pPr>
-        <w:pStyle w:val="a9"/>
-        <w:spacing w:before="0" w:line="360" w:lineRule="auto"/>
-        <w:jc w:val="center"/>
-        <w:rPr>
-          <w:b/>
-          <w:bCs/>
-          <w:color w:val="000000"/>
-          <w:u w:color="000000"/>
-        </w:rPr>
-      </w:pPr>
-      <w:r>
-        <w:rPr>
-          <w:b/>
-          <w:bCs/>
-          <w:color w:val="000000"/>
-          <w:u w:color="000000"/>
-        </w:rPr>
-        <w:t>СОДЕРЖАНИЕ</w:t>
-      </w:r>
-    </w:p>
-    <w:p>
-      <w:pPr>
-        <w:pStyle w:val="a1"/>
-      </w:pPr>
-    </w:p>
-    <w:p>
-      <w:pPr>
-        <w:pStyle w:val="a1"/>
-        <w:spacing w:after="0" w:line="360" w:lineRule="auto"/>
-      </w:pPr>
-      <w:r>
-        <w:fldChar w:fldCharType="begin"/>
-      </w:r>
-      <w:r>
-        <w:instrText xml:space="preserve"> TOC \t "Заголовок, 1,Заголовок 2, 2,Заголовок 3, 3"</w:instrText>
-      </w:r>
-      <w:r>
-        <w:fldChar w:fldCharType="separate"/>
-      </w:r>
-    </w:p>
-    <w:p>
-      <w:pPr>
-        <w:pStyle w:val="19"/>
-        <w:numPr>
-          <w:ilvl w:val="0"/>
-          <w:numId w:val="1"/>
-        </w:numPr>
-        <w:ind w:left="720" w:hanging="450"/>
-      </w:pPr>
-      <w:r>
-        <w:rPr>
-          <w:rFonts w:eastAsia="Arial Unicode MS" w:cs="Arial Unicode MS"/>
+          <w:caps/>
         </w:rPr>
         <w:t>ЗАДАНИЕ ПО ПРОИЗВОДСТВЕННОЙ ПРАКТИКЕ</w:t>
       </w:r>
-      <w:r>
-        <w:rPr>
-          <w:rFonts w:eastAsia="Arial Unicode MS" w:cs="Arial Unicode MS"/>
-        </w:rPr>
-        <w:tab/>
-      </w:r>
-      <w:r>
-        <w:fldChar w:fldCharType="begin"/>
-      </w:r>
-      <w:r>
-        <w:instrText xml:space="preserve"> PAGEREF _Toc \h </w:instrText>
-      </w:r>
-      <w:r>
-        <w:fldChar w:fldCharType="separate"/>
-      </w:r>
-      <w:r>
-        <w:rPr>
-          <w:rFonts w:eastAsia="Arial Unicode MS" w:cs="Arial Unicode MS"/>
-        </w:rPr>
-        <w:t>3</w:t>
-      </w:r>
-      <w:r>
-        <w:fldChar w:fldCharType="end"/>
-      </w:r>
-    </w:p>
-    <w:p>
-      <w:pPr>
-        <w:pStyle w:val="19"/>
-        <w:numPr>
-          <w:ilvl w:val="0"/>
-          <w:numId w:val="2"/>
-        </w:numPr>
-        <w:ind w:hanging="1296"/>
-      </w:pPr>
-      <w:r>
-        <w:rPr>
-          <w:rFonts w:eastAsia="Arial Unicode MS" w:cs="Arial Unicode MS"/>
-        </w:rPr>
-        <w:t>СТРУКТУРА ПРЕДПРИЯТИЯ</w:t>
-      </w:r>
-      <w:r>
-        <w:rPr>
-          <w:rFonts w:eastAsia="Arial Unicode MS" w:cs="Arial Unicode MS"/>
-        </w:rPr>
-        <w:tab/>
-      </w:r>
-      <w:r>
-        <w:fldChar w:fldCharType="begin"/>
-      </w:r>
-      <w:r>
-        <w:instrText xml:space="preserve"> PAGEREF _Toc1 \h </w:instrText>
-      </w:r>
-      <w:r>
-        <w:fldChar w:fldCharType="separate"/>
-      </w:r>
-      <w:r>
-        <w:rPr>
-          <w:rFonts w:eastAsia="Arial Unicode MS" w:cs="Arial Unicode MS"/>
-        </w:rPr>
-        <w:t>4</w:t>
-      </w:r>
-      <w:r>
-        <w:fldChar w:fldCharType="end"/>
-      </w:r>
-    </w:p>
-    <w:p>
-      <w:pPr>
-        <w:pStyle w:val="19"/>
-        <w:numPr>
-          <w:ilvl w:val="0"/>
-          <w:numId w:val="3"/>
-        </w:numPr>
-        <w:ind w:hanging="1242"/>
-      </w:pPr>
-      <w:r>
-        <w:rPr>
-          <w:rFonts w:eastAsia="Arial Unicode MS" w:cs="Arial Unicode MS"/>
-        </w:rPr>
-        <w:t xml:space="preserve">Обзор стека </w:t>
-      </w:r>
-      <w:r>
-        <w:rPr>
-          <w:rFonts w:eastAsia="Arial Unicode MS" w:cs="Arial Unicode MS"/>
-        </w:rPr>
-        <w:t>технологий,</w:t>
-      </w:r>
-      <w:r>
-        <w:rPr>
-          <w:rFonts w:eastAsia="Arial Unicode MS" w:cs="Arial Unicode MS"/>
-        </w:rPr>
-        <w:t xml:space="preserve"> используемых на проекте</w:t>
-      </w:r>
-      <w:r>
-        <w:rPr>
-          <w:rFonts w:eastAsia="Arial Unicode MS" w:cs="Arial Unicode MS"/>
-        </w:rPr>
-        <w:tab/>
-      </w:r>
-      <w:r>
-        <w:fldChar w:fldCharType="begin"/>
-      </w:r>
-      <w:r>
-        <w:instrText xml:space="preserve"> PAGEREF _Toc2 \h </w:instrText>
-      </w:r>
-      <w:r>
-        <w:fldChar w:fldCharType="separate"/>
-      </w:r>
-      <w:r>
-        <w:rPr>
-          <w:rFonts w:eastAsia="Arial Unicode MS" w:cs="Arial Unicode MS"/>
-        </w:rPr>
-        <w:t>8</w:t>
-      </w:r>
-      <w:r>
-        <w:fldChar w:fldCharType="end"/>
-      </w:r>
-    </w:p>
-    <w:p>
-      <w:pPr>
-        <w:pStyle w:val="21"/>
-        <w:numPr>
-          <w:ilvl w:val="1"/>
-          <w:numId w:val="3"/>
-        </w:numPr>
-      </w:pPr>
-      <w:r>
-        <w:rPr>
-          <w:rFonts w:eastAsia="Arial Unicode MS" w:cs="Arial Unicode MS"/>
-        </w:rPr>
-        <w:t>JavaScript</w:t>
-      </w:r>
-      <w:r>
-        <w:rPr>
-          <w:rFonts w:eastAsia="Arial Unicode MS" w:cs="Arial Unicode MS"/>
-        </w:rPr>
-        <w:tab/>
-      </w:r>
-      <w:r>
-        <w:fldChar w:fldCharType="begin"/>
-      </w:r>
-      <w:r>
-        <w:instrText xml:space="preserve"> PAGEREF _Toc3 \h </w:instrText>
-      </w:r>
-      <w:r>
-        <w:fldChar w:fldCharType="separate"/>
-      </w:r>
-      <w:r>
-        <w:rPr>
-          <w:rFonts w:eastAsia="Arial Unicode MS" w:cs="Arial Unicode MS"/>
-        </w:rPr>
-        <w:t>8</w:t>
-      </w:r>
-      <w:r>
-        <w:fldChar w:fldCharType="end"/>
-      </w:r>
-    </w:p>
-    <w:p>
-      <w:pPr>
-        <w:pStyle w:val="30"/>
-        <w:numPr>
-          <w:ilvl w:val="2"/>
-          <w:numId w:val="3"/>
-        </w:numPr>
-      </w:pPr>
-      <w:r>
-        <w:rPr>
-          <w:rFonts w:eastAsia="Arial Unicode MS" w:cs="Arial Unicode MS"/>
-        </w:rPr>
-        <w:t>Структура языка</w:t>
-      </w:r>
-      <w:r>
-        <w:rPr>
-          <w:rFonts w:eastAsia="Arial Unicode MS" w:cs="Arial Unicode MS"/>
-        </w:rPr>
-        <w:tab/>
-      </w:r>
-      <w:r>
-        <w:fldChar w:fldCharType="begin"/>
-      </w:r>
-      <w:r>
-        <w:instrText xml:space="preserve"> PAGEREF _Toc4 \h </w:instrText>
-      </w:r>
-      <w:r>
-        <w:fldChar w:fldCharType="separate"/>
-      </w:r>
-      <w:r>
-        <w:rPr>
-          <w:rFonts w:eastAsia="Arial Unicode MS" w:cs="Arial Unicode MS"/>
-        </w:rPr>
-        <w:t>8</w:t>
-      </w:r>
-      <w:r>
-        <w:fldChar w:fldCharType="end"/>
-      </w:r>
-    </w:p>
-    <w:p>
-      <w:pPr>
-        <w:pStyle w:val="30"/>
-        <w:numPr>
-          <w:ilvl w:val="2"/>
-          <w:numId w:val="4"/>
-        </w:numPr>
-      </w:pPr>
-      <w:r>
-        <w:rPr>
-          <w:rFonts w:eastAsia="Arial Unicode MS" w:cs="Arial Unicode MS"/>
-        </w:rPr>
-        <w:t>Область применения</w:t>
-      </w:r>
-      <w:r>
-        <w:rPr>
-          <w:rFonts w:eastAsia="Arial Unicode MS" w:cs="Arial Unicode MS"/>
-        </w:rPr>
-        <w:tab/>
-      </w:r>
-      <w:r>
-        <w:fldChar w:fldCharType="begin"/>
-      </w:r>
-      <w:r>
-        <w:instrText xml:space="preserve"> PAGEREF _Toc5 \h </w:instrText>
-      </w:r>
-      <w:r>
-        <w:fldChar w:fldCharType="separate"/>
-      </w:r>
-      <w:r>
-        <w:rPr>
-          <w:rFonts w:eastAsia="Arial Unicode MS" w:cs="Arial Unicode MS"/>
-        </w:rPr>
-        <w:t>10</w:t>
-      </w:r>
-      <w:r>
-        <w:fldChar w:fldCharType="end"/>
-      </w:r>
-    </w:p>
-    <w:p>
-      <w:pPr>
-        <w:pStyle w:val="21"/>
-        <w:numPr>
-          <w:ilvl w:val="1"/>
-          <w:numId w:val="5"/>
-        </w:numPr>
-      </w:pPr>
-      <w:r>
-        <w:rPr>
-          <w:rFonts w:eastAsia="Arial Unicode MS" w:cs="Arial Unicode MS"/>
-        </w:rPr>
-        <w:t>TypeScript</w:t>
-      </w:r>
-      <w:r>
-        <w:rPr>
-          <w:rFonts w:eastAsia="Arial Unicode MS" w:cs="Arial Unicode MS"/>
-        </w:rPr>
-        <w:tab/>
-      </w:r>
-      <w:r>
-        <w:fldChar w:fldCharType="begin"/>
-      </w:r>
-      <w:r>
-        <w:instrText xml:space="preserve"> PAGEREF _Toc6 \h </w:instrText>
-      </w:r>
-      <w:r>
-        <w:fldChar w:fldCharType="separate"/>
-      </w:r>
-      <w:r>
-        <w:rPr>
-          <w:rFonts w:eastAsia="Arial Unicode MS" w:cs="Arial Unicode MS"/>
-        </w:rPr>
-        <w:t>11</w:t>
-      </w:r>
-      <w:r>
-        <w:fldChar w:fldCharType="end"/>
-      </w:r>
-    </w:p>
-    <w:p>
-      <w:pPr>
-        <w:pStyle w:val="30"/>
-        <w:numPr>
-          <w:ilvl w:val="2"/>
-          <w:numId w:val="5"/>
-        </w:numPr>
-      </w:pPr>
-      <w:r>
-        <w:rPr>
-          <w:rFonts w:eastAsia="Arial Unicode MS" w:cs="Arial Unicode MS"/>
-        </w:rPr>
-        <w:t>Структура языка</w:t>
-      </w:r>
-      <w:r>
-        <w:rPr>
-          <w:rFonts w:eastAsia="Arial Unicode MS" w:cs="Arial Unicode MS"/>
-        </w:rPr>
-        <w:tab/>
-      </w:r>
-      <w:r>
-        <w:fldChar w:fldCharType="begin"/>
-      </w:r>
-      <w:r>
-        <w:instrText xml:space="preserve"> PAGEREF _Toc4 \h </w:instrText>
-      </w:r>
-      <w:r>
-        <w:fldChar w:fldCharType="separate"/>
-      </w:r>
-      <w:r>
-        <w:rPr>
-          <w:rFonts w:eastAsia="Arial Unicode MS" w:cs="Arial Unicode MS"/>
-        </w:rPr>
-        <w:t>8</w:t>
-      </w:r>
-      <w:r>
-        <w:fldChar w:fldCharType="end"/>
-      </w:r>
-    </w:p>
-    <w:p>
-      <w:pPr>
-        <w:pStyle w:val="30"/>
-        <w:numPr>
-          <w:ilvl w:val="2"/>
-          <w:numId w:val="5"/>
-        </w:numPr>
-      </w:pPr>
-      <w:r>
-        <w:rPr>
-          <w:rFonts w:eastAsia="Arial Unicode MS" w:cs="Arial Unicode MS"/>
-        </w:rPr>
-        <w:t>Область применения</w:t>
-      </w:r>
-      <w:r>
-        <w:rPr>
-          <w:rFonts w:eastAsia="Arial Unicode MS" w:cs="Arial Unicode MS"/>
-        </w:rPr>
-        <w:tab/>
-      </w:r>
-      <w:r>
-        <w:fldChar w:fldCharType="begin"/>
-      </w:r>
-      <w:r>
-        <w:instrText xml:space="preserve"> PAGEREF _Toc5 \h </w:instrText>
-      </w:r>
-      <w:r>
-        <w:fldChar w:fldCharType="separate"/>
-      </w:r>
-      <w:r>
-        <w:rPr>
-          <w:rFonts w:eastAsia="Arial Unicode MS" w:cs="Arial Unicode MS"/>
-        </w:rPr>
-        <w:t>10</w:t>
-      </w:r>
-      <w:r>
-        <w:fldChar w:fldCharType="end"/>
-      </w:r>
-    </w:p>
-    <w:p>
-      <w:pPr>
-        <w:pStyle w:val="30"/>
-        <w:numPr>
-          <w:ilvl w:val="2"/>
-          <w:numId w:val="5"/>
-        </w:numPr>
-      </w:pPr>
-      <w:r>
-        <w:rPr>
-          <w:rFonts w:eastAsia="Arial Unicode MS" w:cs="Arial Unicode MS"/>
-        </w:rPr>
-        <w:t>Область применения</w:t>
-      </w:r>
-      <w:r>
-        <w:rPr>
-          <w:rFonts w:eastAsia="Arial Unicode MS" w:cs="Arial Unicode MS"/>
-        </w:rPr>
-        <w:tab/>
-      </w:r>
-      <w:r>
-        <w:fldChar w:fldCharType="begin"/>
-      </w:r>
-      <w:r>
-        <w:instrText xml:space="preserve"> PAGEREF _Toc5 \h </w:instrText>
-      </w:r>
-      <w:r>
-        <w:fldChar w:fldCharType="separate"/>
-      </w:r>
-      <w:r>
-        <w:rPr>
-          <w:rFonts w:eastAsia="Arial Unicode MS" w:cs="Arial Unicode MS"/>
-        </w:rPr>
-        <w:t>10</w:t>
-      </w:r>
-      <w:r>
-        <w:fldChar w:fldCharType="end"/>
-      </w:r>
-    </w:p>
-    <w:p>
-      <w:pPr>
-        <w:pStyle w:val="21"/>
-        <w:numPr>
-          <w:ilvl w:val="1"/>
-          <w:numId w:val="6"/>
-        </w:numPr>
-      </w:pPr>
-      <w:r>
-        <w:rPr>
-          <w:rFonts w:eastAsia="Arial Unicode MS" w:cs="Arial Unicode MS"/>
-          <w:lang w:val="en-US"/>
-        </w:rPr>
-        <w:t>NodeJS</w:t>
-      </w:r>
-      <w:r>
-        <w:rPr>
-          <w:rFonts w:eastAsia="Arial Unicode MS" w:cs="Arial Unicode MS"/>
-        </w:rPr>
-        <w:tab/>
-      </w:r>
-      <w:r>
-        <w:fldChar w:fldCharType="begin"/>
-      </w:r>
-      <w:r>
-        <w:instrText xml:space="preserve"> PAGEREF _Toc6 \h </w:instrText>
-      </w:r>
-      <w:r>
-        <w:fldChar w:fldCharType="separate"/>
-      </w:r>
-      <w:r>
-        <w:rPr>
-          <w:rFonts w:eastAsia="Arial Unicode MS" w:cs="Arial Unicode MS"/>
-        </w:rPr>
-        <w:t>11</w:t>
-      </w:r>
-      <w:r>
-        <w:fldChar w:fldCharType="end"/>
-      </w:r>
-    </w:p>
-    <w:p>
-      <w:pPr>
-        <w:pStyle w:val="19"/>
-        <w:numPr>
-          <w:ilvl w:val="0"/>
-          <w:numId w:val="6"/>
-        </w:numPr>
-        <w:ind w:hanging="1242"/>
-      </w:pPr>
-      <w:r>
-        <w:rPr>
-          <w:rFonts w:eastAsia="Arial Unicode MS" w:cs="Arial Unicode MS"/>
-        </w:rPr>
-        <w:t>Знакомство с системой</w:t>
-      </w:r>
-      <w:r>
-        <w:rPr>
-          <w:rFonts w:eastAsia="Arial Unicode MS" w:cs="Arial Unicode MS"/>
-        </w:rPr>
-        <w:t xml:space="preserve"> контроля версий</w:t>
-      </w:r>
-      <w:r>
-        <w:rPr>
-          <w:rFonts w:eastAsia="Arial Unicode MS" w:cs="Arial Unicode MS"/>
-        </w:rPr>
-        <w:t xml:space="preserve"> -</w:t>
-      </w:r>
-      <w:r>
-        <w:rPr>
-          <w:rFonts w:eastAsia="Arial Unicode MS" w:cs="Arial Unicode MS"/>
-        </w:rPr>
-        <w:t xml:space="preserve"> </w:t>
-      </w:r>
-      <w:r>
-        <w:rPr>
-          <w:rFonts w:eastAsia="Arial Unicode MS" w:cs="Arial Unicode MS"/>
-          <w:lang w:val="en-US"/>
-        </w:rPr>
-        <w:t>Git</w:t>
-      </w:r>
-      <w:r>
-        <w:rPr>
-          <w:rFonts w:eastAsia="Arial Unicode MS" w:cs="Arial Unicode MS"/>
-        </w:rPr>
-        <w:tab/>
-      </w:r>
-      <w:r>
-        <w:fldChar w:fldCharType="begin"/>
-      </w:r>
-      <w:r>
-        <w:instrText xml:space="preserve"> PAGEREF _Toc15 \h </w:instrText>
-      </w:r>
-      <w:r>
-        <w:fldChar w:fldCharType="separate"/>
-      </w:r>
-      <w:r>
-        <w:rPr>
-          <w:rFonts w:eastAsia="Arial Unicode MS" w:cs="Arial Unicode MS"/>
-        </w:rPr>
-        <w:t>39</w:t>
-      </w:r>
-      <w:r>
-        <w:fldChar w:fldCharType="end"/>
-      </w:r>
-    </w:p>
-    <w:p>
-      <w:pPr>
-        <w:pStyle w:val="19"/>
-        <w:numPr>
-          <w:ilvl w:val="0"/>
-          <w:numId w:val="3"/>
-        </w:numPr>
-        <w:ind w:hanging="1242"/>
-      </w:pPr>
-      <w:r>
-        <w:rPr>
-          <w:rFonts w:eastAsia="Arial Unicode MS" w:cs="Arial Unicode MS"/>
-        </w:rPr>
-        <w:t>Выполнение технического задания</w:t>
-      </w:r>
-      <w:r>
-        <w:rPr>
-          <w:rFonts w:eastAsia="Arial Unicode MS" w:cs="Arial Unicode MS"/>
-        </w:rPr>
-        <w:tab/>
-      </w:r>
-      <w:r>
-        <w:fldChar w:fldCharType="begin"/>
-      </w:r>
-      <w:r>
-        <w:instrText xml:space="preserve"> PAGEREF _Toc13 \h </w:instrText>
-      </w:r>
-      <w:r>
-        <w:fldChar w:fldCharType="separate"/>
-      </w:r>
-      <w:r>
-        <w:rPr>
-          <w:rFonts w:eastAsia="Arial Unicode MS" w:cs="Arial Unicode MS"/>
-        </w:rPr>
-        <w:t>21</w:t>
-      </w:r>
-      <w:r>
-        <w:fldChar w:fldCharType="end"/>
-      </w:r>
-    </w:p>
-    <w:p>
-      <w:pPr>
-        <w:pStyle w:val="21"/>
-        <w:numPr>
-          <w:ilvl w:val="1"/>
-          <w:numId w:val="7"/>
-        </w:numPr>
-      </w:pPr>
-      <w:r>
-        <w:rPr>
-          <w:rFonts w:eastAsia="Arial Unicode MS" w:cs="Arial Unicode MS"/>
-        </w:rPr>
-        <w:t>Определение требований</w:t>
-      </w:r>
-      <w:r>
-        <w:rPr>
-          <w:rFonts w:eastAsia="Arial Unicode MS" w:cs="Arial Unicode MS"/>
-        </w:rPr>
-        <w:tab/>
-      </w:r>
-      <w:r>
-        <w:fldChar w:fldCharType="begin"/>
-      </w:r>
-      <w:r>
-        <w:instrText xml:space="preserve"> PAGEREF _Toc14 \h </w:instrText>
-      </w:r>
-      <w:r>
-        <w:fldChar w:fldCharType="separate"/>
-      </w:r>
-      <w:r>
-        <w:rPr>
-          <w:rFonts w:eastAsia="Arial Unicode MS" w:cs="Arial Unicode MS"/>
-        </w:rPr>
-        <w:t>21</w:t>
-      </w:r>
-      <w:r>
-        <w:fldChar w:fldCharType="end"/>
-      </w:r>
-    </w:p>
-    <w:p>
-      <w:pPr>
-        <w:pStyle w:val="19"/>
-        <w:numPr>
-          <w:ilvl w:val="0"/>
-          <w:numId w:val="3"/>
-        </w:numPr>
-        <w:ind w:hanging="1242"/>
-      </w:pPr>
-      <w:r>
-        <w:rPr>
-          <w:rFonts w:eastAsia="Arial Unicode MS" w:cs="Arial Unicode MS"/>
-        </w:rPr>
-        <w:t>Заключение</w:t>
-      </w:r>
-      <w:r>
-        <w:rPr>
-          <w:rFonts w:eastAsia="Arial Unicode MS" w:cs="Arial Unicode MS"/>
-        </w:rPr>
-        <w:tab/>
-      </w:r>
-      <w:r>
-        <w:fldChar w:fldCharType="begin"/>
-      </w:r>
-      <w:r>
-        <w:instrText xml:space="preserve"> PAGEREF _Toc16 \h </w:instrText>
-      </w:r>
-      <w:r>
-        <w:fldChar w:fldCharType="separate"/>
-      </w:r>
-      <w:r>
-        <w:rPr>
-          <w:rFonts w:eastAsia="Arial Unicode MS" w:cs="Arial Unicode MS"/>
-        </w:rPr>
-        <w:t>41</w:t>
-      </w:r>
-      <w:r>
-        <w:fldChar w:fldCharType="end"/>
-      </w:r>
-    </w:p>
-    <w:p>
-      <w:pPr>
-        <w:pStyle w:val="a1"/>
-        <w:spacing w:after="0" w:line="360" w:lineRule="auto"/>
-      </w:pPr>
-      <w:r>
-        <w:fldChar w:fldCharType="end"/>
-      </w:r>
-    </w:p>
-    <w:p>
-      <w:pPr>
-        <w:pStyle w:val="a1"/>
-        <w:spacing w:after="0" w:line="360" w:lineRule="auto"/>
-        <w:jc w:val="left"/>
-      </w:pPr>
-      <w:r>
-        <w:rPr>
-          <w:rFonts w:ascii="Arial Unicode MS" w:hAnsi="Arial Unicode MS"/>
-        </w:rPr>
-        <w:br w:type="page"/>
-      </w:r>
-      <w:bookmarkStart w:id="0" w:name="_GoBack"/>
       <w:bookmarkEnd w:id="0"/>
-    </w:p>
-    <w:p>
-      <w:pPr>
-        <w:pStyle w:val="aa"/>
-        <w:numPr>
-          <w:ilvl w:val="0"/>
-          <w:numId w:val="9"/>
-        </w:numPr>
-        <w:ind w:left="1080" w:hanging="360"/>
-        <w:jc w:val="left"/>
-        <w:rPr>
-          <w:bCs/>
-          <w:sz w:val="28"/>
-          <w:szCs w:val="28"/>
-        </w:rPr>
-      </w:pPr>
-      <w:bookmarkStart w:id="1" w:name="_Toc"/>
-      <w:r>
-        <w:rPr>
-          <w:bCs/>
-          <w:caps w:val="0"/>
-          <w:sz w:val="28"/>
-          <w:szCs w:val="28"/>
-        </w:rPr>
-        <w:lastRenderedPageBreak/>
-        <w:t>ЗАДАНИЕ ПО ПРОИЗВОДСТВЕННОЙ ПРАКТИКЕ</w:t>
-      </w:r>
-      <w:bookmarkEnd w:id="1"/>
     </w:p>
     <w:p>
       <w:pPr>
@@ -1331,13 +77,8 @@
         </w:numPr>
       </w:pPr>
       <w:r>
-        <w:t xml:space="preserve">Изучение среды разработки, средств программирования и </w:t>
-      </w:r>
-      <w:proofErr w:type="spellStart"/>
-      <w:r>
-        <w:t>фреймворков</w:t>
-      </w:r>
-      <w:proofErr w:type="spellEnd"/>
+        <w:t>Изучение среды разработки, средств программирования и фреймворков</w:t>
+      </w:r>
     </w:p>
     <w:p>
       <w:pPr>
@@ -1378,29 +119,31 @@
         <w:ind w:firstLine="708"/>
       </w:pPr>
       <w:r>
-        <w:t>Место прохождения технологической практики — ООО «</w:t>
-      </w:r>
-      <w:proofErr w:type="spellStart"/>
-      <w:r>
-        <w:t>ИксБи</w:t>
-      </w:r>
-      <w:proofErr w:type="spellEnd"/>
-      <w:r>
-        <w:t xml:space="preserve"> </w:t>
-      </w:r>
-      <w:proofErr w:type="spellStart"/>
-      <w:r>
-        <w:t>Софтваре</w:t>
-      </w:r>
-      <w:proofErr w:type="spellEnd"/>
-      <w:r>
-        <w:t xml:space="preserve">». </w:t>
-      </w:r>
-      <w:r>
-        <w:rPr>
-          <w:color w:val="FF2A31"/>
-        </w:rPr>
-        <w:t>Руководитель практики от предприятия — Кострома Н.И</w:t>
+        <w:t xml:space="preserve">Место прохождения технологической практики — ООО «ИксБи Софтваре». </w:t>
+      </w:r>
+      <w:r>
+        <w:rPr>
+          <w:color w:val="000000" w:themeColor="text1"/>
+        </w:rPr>
+        <w:t xml:space="preserve">Руководитель практики от предприятия — </w:t>
+      </w:r>
+      <w:r>
+        <w:rPr>
+          <w:color w:val="000000" w:themeColor="text1"/>
+        </w:rPr>
+        <w:t>Дудин Д</w:t>
+      </w:r>
+      <w:r>
+        <w:rPr>
+          <w:color w:val="000000" w:themeColor="text1"/>
+        </w:rPr>
+        <w:t>.</w:t>
+      </w:r>
+      <w:r>
+        <w:rPr>
+          <w:color w:val="000000" w:themeColor="text1"/>
+        </w:rPr>
+        <w:t>В</w:t>
       </w:r>
       <w:r>
         <w:t xml:space="preserve">. B соответствии с указаниями руководителя технологической практики от вуза </w:t>
@@ -1436,8 +179,13 @@
         <w:ind w:firstLine="708"/>
       </w:pPr>
       <w:r>
-        <w:t>Дата окончания практики – 29.06.2013.</w:t>
-      </w:r>
+        <w:t>Дата окончания практики – 30</w:t>
+      </w:r>
+      <w:r>
+        <w:t>.06.2013.</w:t>
+      </w:r>
+      <w:bookmarkStart w:id="1" w:name="_GoBack"/>
+      <w:bookmarkEnd w:id="1"/>
     </w:p>
     <w:p>
       <w:pPr>
@@ -1655,60 +403,18 @@
           <w:sz w:val="28"/>
           <w:szCs w:val="28"/>
         </w:rPr>
-        <w:t xml:space="preserve">Компания создала собственные продукты, в том числе </w:t>
-      </w:r>
-      <w:proofErr w:type="spellStart"/>
+        <w:t xml:space="preserve">Компания создала собственные продукты, в том числе JavaScript-библиотеку виджетов </w:t>
+      </w:r>
       <w:r>
         <w:rPr>
           <w:rFonts w:ascii="Times New Roman" w:hAnsi="Times New Roman"/>
           <w:color w:val="333333"/>
           <w:sz w:val="28"/>
           <w:szCs w:val="28"/>
-        </w:rPr>
-        <w:t>JavaScript</w:t>
-      </w:r>
-      <w:proofErr w:type="spellEnd"/>
-      <w:r>
-        <w:rPr>
-          <w:rFonts w:ascii="Times New Roman" w:hAnsi="Times New Roman"/>
-          <w:color w:val="333333"/>
-          <w:sz w:val="28"/>
-          <w:szCs w:val="28"/>
-        </w:rPr>
-        <w:t xml:space="preserve">-библиотеку </w:t>
-      </w:r>
-      <w:proofErr w:type="spellStart"/>
-      <w:r>
-        <w:rPr>
-          <w:rFonts w:ascii="Times New Roman" w:hAnsi="Times New Roman"/>
-          <w:color w:val="333333"/>
-          <w:sz w:val="28"/>
-          <w:szCs w:val="28"/>
-        </w:rPr>
-        <w:t>виджетов</w:t>
-      </w:r>
-      <w:proofErr w:type="spellEnd"/>
-      <w:r>
-        <w:rPr>
-          <w:rFonts w:ascii="Times New Roman" w:hAnsi="Times New Roman"/>
-          <w:color w:val="333333"/>
-          <w:sz w:val="28"/>
-          <w:szCs w:val="28"/>
-        </w:rPr>
-        <w:t xml:space="preserve"> </w:t>
-      </w:r>
-      <w:proofErr w:type="spellStart"/>
-      <w:r>
-        <w:rPr>
-          <w:rFonts w:ascii="Times New Roman" w:hAnsi="Times New Roman"/>
-          <w:color w:val="333333"/>
-          <w:sz w:val="28"/>
-          <w:szCs w:val="28"/>
           <w:lang w:val="en-US"/>
         </w:rPr>
         <w:t>Webix</w:t>
       </w:r>
-      <w:proofErr w:type="spellEnd"/>
       <w:r>
         <w:rPr>
           <w:rFonts w:ascii="Times New Roman" w:hAnsi="Times New Roman"/>
@@ -1945,7 +651,6 @@
           <w:szCs w:val="28"/>
         </w:rPr>
       </w:pPr>
-      <w:proofErr w:type="spellStart"/>
       <w:r>
         <w:rPr>
           <w:rFonts w:ascii="Times New Roman" w:hAnsi="Times New Roman"/>
@@ -1955,7 +660,6 @@
         </w:rPr>
         <w:t>Webix</w:t>
       </w:r>
-      <w:proofErr w:type="spellEnd"/>
       <w:r>
         <w:rPr>
           <w:rFonts w:ascii="Times New Roman" w:hAnsi="Times New Roman"/>
@@ -2024,19 +728,8 @@
           <w:sz w:val="28"/>
           <w:szCs w:val="28"/>
         </w:rPr>
-        <w:t xml:space="preserve">PHP / </w:t>
-      </w:r>
-      <w:proofErr w:type="spellStart"/>
-      <w:r>
-        <w:rPr>
-          <w:rFonts w:ascii="Times New Roman" w:hAnsi="Times New Roman"/>
-          <w:color w:val="333333"/>
-          <w:sz w:val="28"/>
-          <w:szCs w:val="28"/>
-        </w:rPr>
-        <w:t>Laravel</w:t>
-      </w:r>
-      <w:proofErr w:type="spellEnd"/>
+        <w:t>PHP / Laravel</w:t>
+      </w:r>
       <w:r>
         <w:rPr>
           <w:rFonts w:ascii="Times New Roman" w:hAnsi="Times New Roman"/>
@@ -2264,7 +957,6 @@
           <w:lang w:val="de-DE"/>
         </w:rPr>
       </w:pPr>
-      <w:proofErr w:type="spellStart"/>
       <w:r>
         <w:rPr>
           <w:rFonts w:ascii="Times New Roman" w:hAnsi="Times New Roman"/>
@@ -2275,7 +967,6 @@
         </w:rPr>
         <w:t>PostgreSQL</w:t>
       </w:r>
-      <w:proofErr w:type="spellEnd"/>
       <w:r>
         <w:rPr>
           <w:rFonts w:ascii="Times New Roman" w:hAnsi="Times New Roman"/>
@@ -2303,7 +994,6 @@
           <w:lang w:val="it-IT"/>
         </w:rPr>
       </w:pPr>
-      <w:proofErr w:type="spellStart"/>
       <w:r>
         <w:rPr>
           <w:rFonts w:ascii="Times New Roman" w:hAnsi="Times New Roman"/>
@@ -2314,7 +1004,6 @@
         </w:rPr>
         <w:t>MongoDB</w:t>
       </w:r>
-      <w:proofErr w:type="spellEnd"/>
       <w:r>
         <w:rPr>
           <w:rFonts w:ascii="Times New Roman" w:hAnsi="Times New Roman"/>
@@ -2379,7 +1068,6 @@
           <w:lang w:val="de-DE"/>
         </w:rPr>
       </w:pPr>
-      <w:proofErr w:type="spellStart"/>
       <w:r>
         <w:rPr>
           <w:rFonts w:ascii="Times New Roman" w:hAnsi="Times New Roman"/>
@@ -2390,7 +1078,6 @@
         </w:rPr>
         <w:t>SQLite</w:t>
       </w:r>
-      <w:proofErr w:type="spellEnd"/>
       <w:r>
         <w:rPr>
           <w:rFonts w:ascii="Times New Roman" w:hAnsi="Times New Roman"/>
@@ -2418,7 +1105,6 @@
           <w:lang w:val="en-US"/>
         </w:rPr>
       </w:pPr>
-      <w:proofErr w:type="spellStart"/>
       <w:r>
         <w:rPr>
           <w:rFonts w:ascii="Times New Roman" w:hAnsi="Times New Roman"/>
@@ -2429,7 +1115,6 @@
         </w:rPr>
         <w:t>Redis</w:t>
       </w:r>
-      <w:proofErr w:type="spellEnd"/>
     </w:p>
     <w:p>
       <w:pPr>
@@ -2496,7 +1181,6 @@
         </w:rPr>
         <w:t xml:space="preserve">, </w:t>
       </w:r>
-      <w:proofErr w:type="spellStart"/>
       <w:r>
         <w:rPr>
           <w:rFonts w:ascii="Times New Roman" w:hAnsi="Times New Roman"/>
@@ -2507,7 +1191,6 @@
         </w:rPr>
         <w:t>JBoss</w:t>
       </w:r>
-      <w:proofErr w:type="spellEnd"/>
       <w:r>
         <w:rPr>
           <w:rFonts w:ascii="Times New Roman" w:hAnsi="Times New Roman"/>
@@ -2601,7 +1284,6 @@
         </w:rPr>
         <w:t xml:space="preserve">В работе также используются кроссплатформенные технологии, такие как </w:t>
       </w:r>
-      <w:proofErr w:type="spellStart"/>
       <w:r>
         <w:rPr>
           <w:rFonts w:ascii="Times New Roman" w:hAnsi="Times New Roman"/>
@@ -2610,31 +1292,8 @@
           <w:szCs w:val="28"/>
           <w:lang w:val="de-DE"/>
         </w:rPr>
-        <w:t>PhoneGap</w:t>
-      </w:r>
-      <w:proofErr w:type="spellEnd"/>
-      <w:r>
-        <w:rPr>
-          <w:rFonts w:ascii="Times New Roman" w:hAnsi="Times New Roman"/>
-          <w:color w:val="333333"/>
-          <w:sz w:val="28"/>
-          <w:szCs w:val="28"/>
-          <w:lang w:val="de-DE"/>
-        </w:rPr>
-        <w:t xml:space="preserve">, </w:t>
-      </w:r>
-      <w:proofErr w:type="spellStart"/>
-      <w:r>
-        <w:rPr>
-          <w:rFonts w:ascii="Times New Roman" w:hAnsi="Times New Roman"/>
-          <w:color w:val="333333"/>
-          <w:sz w:val="28"/>
-          <w:szCs w:val="28"/>
-          <w:lang w:val="de-DE"/>
-        </w:rPr>
-        <w:t>Webix</w:t>
-      </w:r>
-      <w:proofErr w:type="spellEnd"/>
+        <w:t>PhoneGap, Webix</w:t>
+      </w:r>
       <w:r>
         <w:rPr>
           <w:rFonts w:ascii="Times New Roman" w:hAnsi="Times New Roman"/>
@@ -2801,19 +1460,8 @@
           <w:sz w:val="28"/>
           <w:szCs w:val="28"/>
         </w:rPr>
-        <w:t xml:space="preserve">имеет существенный опыт работы с </w:t>
-      </w:r>
-      <w:proofErr w:type="spellStart"/>
-      <w:r>
-        <w:rPr>
-          <w:rFonts w:ascii="Times New Roman" w:hAnsi="Times New Roman"/>
-          <w:color w:val="333333"/>
-          <w:sz w:val="28"/>
-          <w:szCs w:val="28"/>
-        </w:rPr>
-        <w:t>геоданными</w:t>
-      </w:r>
-      <w:proofErr w:type="spellEnd"/>
+        <w:t>имеет существенный опыт работы с геоданными</w:t>
+      </w:r>
       <w:r>
         <w:rPr>
           <w:rFonts w:ascii="Times New Roman" w:hAnsi="Times New Roman"/>
@@ -2923,7 +1571,6 @@
           <w:lang w:val="nl-NL"/>
         </w:rPr>
       </w:pPr>
-      <w:proofErr w:type="spellStart"/>
       <w:r>
         <w:rPr>
           <w:rFonts w:ascii="Times New Roman" w:hAnsi="Times New Roman"/>
@@ -2934,7 +1581,6 @@
         </w:rPr>
         <w:t>OpenStreetMap</w:t>
       </w:r>
-      <w:proofErr w:type="spellEnd"/>
       <w:r>
         <w:rPr>
           <w:rFonts w:ascii="Times New Roman" w:hAnsi="Times New Roman"/>
@@ -2962,8 +1608,6 @@
           <w:lang w:val="fr-FR"/>
         </w:rPr>
       </w:pPr>
-      <w:proofErr w:type="spellStart"/>
-      <w:proofErr w:type="gramStart"/>
       <w:r>
         <w:rPr>
           <w:rFonts w:ascii="Times New Roman" w:hAnsi="Times New Roman"/>
@@ -2974,7 +1618,6 @@
         </w:rPr>
         <w:t>Yandex</w:t>
       </w:r>
-      <w:proofErr w:type="spellEnd"/>
       <w:r>
         <w:rPr>
           <w:rFonts w:ascii="Times New Roman" w:hAnsi="Times New Roman"/>
@@ -2985,7 +1628,6 @@
         </w:rPr>
         <w:t>;</w:t>
       </w:r>
-      <w:proofErr w:type="gramEnd"/>
     </w:p>
     <w:p>
       <w:pPr>
@@ -3002,7 +1644,6 @@
           <w:szCs w:val="28"/>
         </w:rPr>
       </w:pPr>
-      <w:proofErr w:type="spellStart"/>
       <w:r>
         <w:rPr>
           <w:rFonts w:ascii="Times New Roman" w:hAnsi="Times New Roman"/>
@@ -3012,7 +1653,6 @@
         </w:rPr>
         <w:t>Nokia</w:t>
       </w:r>
-      <w:proofErr w:type="spellEnd"/>
       <w:r>
         <w:rPr>
           <w:rFonts w:ascii="Times New Roman" w:hAnsi="Times New Roman"/>
@@ -3131,21 +1771,8 @@
         </w:rPr>
         <w:t>Э</w:t>
       </w:r>
-      <w:proofErr w:type="spellStart"/>
-      <w:r>
-        <w:t>лектронная</w:t>
-      </w:r>
-      <w:proofErr w:type="spellEnd"/>
-      <w:r>
-        <w:t xml:space="preserve"> </w:t>
-      </w:r>
-      <w:proofErr w:type="spellStart"/>
-      <w:r>
-        <w:t>коммерция</w:t>
-      </w:r>
-      <w:proofErr w:type="spellEnd"/>
-      <w:r>
-        <w:t>;</w:t>
+      <w:r>
+        <w:t>лектронная коммерция;</w:t>
       </w:r>
     </w:p>
     <w:p>
@@ -3166,37 +1793,8 @@
         </w:rPr>
         <w:t>У</w:t>
       </w:r>
-      <w:proofErr w:type="spellStart"/>
-      <w:r>
-        <w:t>правление</w:t>
-      </w:r>
-      <w:proofErr w:type="spellEnd"/>
-      <w:r>
-        <w:t xml:space="preserve"> </w:t>
-      </w:r>
-      <w:proofErr w:type="spellStart"/>
-      <w:r>
-        <w:t>жизненным</w:t>
-      </w:r>
-      <w:proofErr w:type="spellEnd"/>
-      <w:r>
-        <w:t xml:space="preserve"> </w:t>
-      </w:r>
-      <w:proofErr w:type="spellStart"/>
-      <w:r>
-        <w:t>циклом</w:t>
-      </w:r>
-      <w:proofErr w:type="spellEnd"/>
-      <w:r>
-        <w:t xml:space="preserve"> </w:t>
-      </w:r>
-      <w:proofErr w:type="spellStart"/>
-      <w:r>
-        <w:t>продукции</w:t>
-      </w:r>
-      <w:proofErr w:type="spellEnd"/>
-      <w:r>
-        <w:t>;</w:t>
+      <w:r>
+        <w:t>правление жизненным циклом продукции;</w:t>
       </w:r>
     </w:p>
     <w:p>
@@ -3217,21 +1815,8 @@
         </w:rPr>
         <w:t>В</w:t>
       </w:r>
-      <w:proofErr w:type="spellStart"/>
-      <w:r>
-        <w:t>заимодействие</w:t>
-      </w:r>
-      <w:proofErr w:type="spellEnd"/>
-      <w:r>
-        <w:t xml:space="preserve"> с </w:t>
-      </w:r>
-      <w:proofErr w:type="spellStart"/>
-      <w:r>
-        <w:t>партнерами</w:t>
-      </w:r>
-      <w:proofErr w:type="spellEnd"/>
-      <w:r>
-        <w:t>;</w:t>
+      <w:r>
+        <w:t>заимодействие с партнерами;</w:t>
       </w:r>
     </w:p>
     <w:p>
@@ -3271,21 +1856,8 @@
         </w:rPr>
         <w:t>Б</w:t>
       </w:r>
-      <w:proofErr w:type="spellStart"/>
-      <w:r>
-        <w:t>юджетирование</w:t>
-      </w:r>
-      <w:proofErr w:type="spellEnd"/>
-      <w:r>
-        <w:t xml:space="preserve"> и </w:t>
-      </w:r>
-      <w:proofErr w:type="spellStart"/>
-      <w:r>
-        <w:t>планирование</w:t>
-      </w:r>
-      <w:proofErr w:type="spellEnd"/>
-      <w:r>
-        <w:t>;</w:t>
+      <w:r>
+        <w:t>юджетирование и планирование;</w:t>
       </w:r>
     </w:p>
     <w:p>
@@ -3306,21 +1878,8 @@
         </w:rPr>
         <w:t>У</w:t>
       </w:r>
-      <w:proofErr w:type="spellStart"/>
-      <w:r>
-        <w:t>правление</w:t>
-      </w:r>
-      <w:proofErr w:type="spellEnd"/>
-      <w:r>
-        <w:t xml:space="preserve"> </w:t>
-      </w:r>
-      <w:proofErr w:type="spellStart"/>
-      <w:r>
-        <w:t>проектами</w:t>
-      </w:r>
-      <w:proofErr w:type="spellEnd"/>
-      <w:r>
-        <w:t>;</w:t>
+      <w:r>
+        <w:t>правление проектами;</w:t>
       </w:r>
     </w:p>
     <w:p>
@@ -4317,13 +2876,8 @@
         </w:rPr>
         <w:t xml:space="preserve"> </w:t>
       </w:r>
-      <w:proofErr w:type="spellStart"/>
-      <w:r>
-        <w:t>Прототипно</w:t>
-      </w:r>
-      <w:proofErr w:type="spellEnd"/>
-      <w:r>
-        <w:t xml:space="preserve">-ориентированный </w:t>
+      <w:r>
+        <w:t xml:space="preserve">Прототипно-ориентированный </w:t>
       </w:r>
       <w:hyperlink r:id="rId9" w:history="1">
         <w:r>
@@ -4430,13 +2984,8 @@
         <w:t xml:space="preserve">, слабая типизация, автоматическое управление памятью, </w:t>
       </w:r>
       <w:hyperlink r:id="rId18" w:history="1">
-        <w:proofErr w:type="spellStart"/>
         <w:r>
-          <w:t>прототипное</w:t>
-        </w:r>
-        <w:proofErr w:type="spellEnd"/>
-        <w:r>
-          <w:t xml:space="preserve"> программирование</w:t>
+          <w:t>прототипное программирование</w:t>
         </w:r>
       </w:hyperlink>
       <w:r>
@@ -4470,15 +3019,7 @@
         <w:t xml:space="preserve"> </w:t>
       </w:r>
       <w:r>
-        <w:t xml:space="preserve">оказали влияние многие языки, при разработке была цель сделать язык похожим на </w:t>
-      </w:r>
-      <w:proofErr w:type="spellStart"/>
-      <w:r>
-        <w:t>Java</w:t>
-      </w:r>
-      <w:proofErr w:type="spellEnd"/>
-      <w:r>
-        <w:t xml:space="preserve">, но при этом лёгким для использования </w:t>
+        <w:t xml:space="preserve">оказали влияние многие языки, при разработке была цель сделать язык похожим на Java, но при этом лёгким для использования </w:t>
       </w:r>
       <w:hyperlink r:id="rId20" w:history="1">
         <w:r>
@@ -4507,19 +3048,11 @@
         <w:spacing w:after="0" w:line="360" w:lineRule="auto"/>
         <w:ind w:firstLine="576"/>
       </w:pPr>
-      <w:proofErr w:type="spellStart"/>
       <w:r>
         <w:rPr>
           <w:lang w:val="fr-FR"/>
         </w:rPr>
-        <w:t>Название</w:t>
-      </w:r>
-      <w:proofErr w:type="spellEnd"/>
-      <w:r>
-        <w:rPr>
-          <w:lang w:val="fr-FR"/>
-        </w:rPr>
-        <w:t xml:space="preserve"> «</w:t>
+        <w:t>Название «</w:t>
       </w:r>
       <w:r>
         <w:rPr>
@@ -4599,15 +3132,7 @@
         <w:t xml:space="preserve"> </w:t>
       </w:r>
       <w:r>
-        <w:t xml:space="preserve">можно представить в виде объединения трёх чётко различимых друг от друга </w:t>
-      </w:r>
-      <w:proofErr w:type="spellStart"/>
-      <w:r>
-        <w:t>частейю</w:t>
-      </w:r>
-      <w:proofErr w:type="spellEnd"/>
-      <w:r>
-        <w:t xml:space="preserve"> </w:t>
+        <w:t xml:space="preserve">можно представить в виде объединения трёх чётко различимых друг от друга частейю </w:t>
       </w:r>
     </w:p>
     <w:p>
@@ -4628,23 +3153,7 @@
           <w:sz w:val="28"/>
           <w:szCs w:val="28"/>
         </w:rPr>
-        <w:t>ядро (</w:t>
-      </w:r>
-      <w:proofErr w:type="spellStart"/>
-      <w:r>
-        <w:rPr>
-          <w:sz w:val="28"/>
-          <w:szCs w:val="28"/>
-        </w:rPr>
-        <w:t>ECMAScript</w:t>
-      </w:r>
-      <w:proofErr w:type="spellEnd"/>
-      <w:r>
-        <w:rPr>
-          <w:sz w:val="28"/>
-          <w:szCs w:val="28"/>
-        </w:rPr>
-        <w:t>),</w:t>
+        <w:t>ядро (ECMAScript),</w:t>
       </w:r>
     </w:p>
     <w:p>
@@ -4668,53 +3177,12 @@
         <w:t>объектная модель браузера (</w:t>
       </w:r>
       <w:hyperlink r:id="rId23" w:history="1">
-        <w:proofErr w:type="spellStart"/>
         <w:r>
           <w:rPr>
             <w:sz w:val="28"/>
             <w:szCs w:val="28"/>
           </w:rPr>
-          <w:t>Browser</w:t>
-        </w:r>
-        <w:proofErr w:type="spellEnd"/>
-        <w:r>
-          <w:rPr>
-            <w:sz w:val="28"/>
-            <w:szCs w:val="28"/>
-          </w:rPr>
-          <w:t xml:space="preserve"> </w:t>
-        </w:r>
-        <w:proofErr w:type="spellStart"/>
-        <w:r>
-          <w:rPr>
-            <w:sz w:val="28"/>
-            <w:szCs w:val="28"/>
-          </w:rPr>
-          <w:t>Object</w:t>
-        </w:r>
-        <w:proofErr w:type="spellEnd"/>
-        <w:r>
-          <w:rPr>
-            <w:sz w:val="28"/>
-            <w:szCs w:val="28"/>
-          </w:rPr>
-          <w:t xml:space="preserve"> </w:t>
-        </w:r>
-        <w:proofErr w:type="spellStart"/>
-        <w:r>
-          <w:rPr>
-            <w:sz w:val="28"/>
-            <w:szCs w:val="28"/>
-          </w:rPr>
-          <w:t>Model</w:t>
-        </w:r>
-        <w:proofErr w:type="spellEnd"/>
-        <w:r>
-          <w:rPr>
-            <w:sz w:val="28"/>
-            <w:szCs w:val="28"/>
-          </w:rPr>
-          <w:t xml:space="preserve"> или BOM</w:t>
+          <w:t>Browser Object Model или BOM</w:t>
         </w:r>
       </w:hyperlink>
       <w:r>
@@ -4746,53 +3214,12 @@
         <w:t>объектная модель документа (</w:t>
       </w:r>
       <w:hyperlink r:id="rId24" w:history="1">
-        <w:proofErr w:type="spellStart"/>
         <w:r>
           <w:rPr>
             <w:sz w:val="28"/>
             <w:szCs w:val="28"/>
           </w:rPr>
-          <w:t>Document</w:t>
-        </w:r>
-        <w:proofErr w:type="spellEnd"/>
-        <w:r>
-          <w:rPr>
-            <w:sz w:val="28"/>
-            <w:szCs w:val="28"/>
-          </w:rPr>
-          <w:t xml:space="preserve"> </w:t>
-        </w:r>
-        <w:proofErr w:type="spellStart"/>
-        <w:r>
-          <w:rPr>
-            <w:sz w:val="28"/>
-            <w:szCs w:val="28"/>
-          </w:rPr>
-          <w:t>Object</w:t>
-        </w:r>
-        <w:proofErr w:type="spellEnd"/>
-        <w:r>
-          <w:rPr>
-            <w:sz w:val="28"/>
-            <w:szCs w:val="28"/>
-          </w:rPr>
-          <w:t xml:space="preserve"> </w:t>
-        </w:r>
-        <w:proofErr w:type="spellStart"/>
-        <w:r>
-          <w:rPr>
-            <w:sz w:val="28"/>
-            <w:szCs w:val="28"/>
-          </w:rPr>
-          <w:t>Model</w:t>
-        </w:r>
-        <w:proofErr w:type="spellEnd"/>
-        <w:r>
-          <w:rPr>
-            <w:sz w:val="28"/>
-            <w:szCs w:val="28"/>
-          </w:rPr>
-          <w:t xml:space="preserve"> или DOM</w:t>
+          <w:t>Document Object Model или DOM</w:t>
         </w:r>
       </w:hyperlink>
       <w:r>
@@ -4891,15 +3318,7 @@
         <w:t xml:space="preserve"> </w:t>
       </w:r>
       <w:r>
-        <w:t xml:space="preserve">не является </w:t>
-      </w:r>
-      <w:proofErr w:type="spellStart"/>
-      <w:r>
-        <w:t>браузерным</w:t>
-      </w:r>
-      <w:proofErr w:type="spellEnd"/>
-      <w:r>
-        <w:t xml:space="preserve"> языком и в нём не определяются методы ввода и вывода информации. Это, скорее, основа для построения скриптовых языков. Спецификация </w:t>
+        <w:t xml:space="preserve">не является браузерным языком и в нём не определяются методы ввода и вывода информации. Это, скорее, основа для построения скриптовых языков. Спецификация </w:t>
       </w:r>
       <w:r>
         <w:rPr>
@@ -5203,17 +3622,8 @@
             <w:sz w:val="28"/>
             <w:szCs w:val="28"/>
           </w:rPr>
-          <w:t xml:space="preserve">HTTP </w:t>
+          <w:t>HTTP cookie</w:t>
         </w:r>
-        <w:proofErr w:type="spellStart"/>
-        <w:r>
-          <w:rPr>
-            <w:sz w:val="28"/>
-            <w:szCs w:val="28"/>
-          </w:rPr>
-          <w:t>cookie</w:t>
-        </w:r>
-        <w:proofErr w:type="spellEnd"/>
       </w:hyperlink>
       <w:r>
         <w:rPr>
@@ -5565,41 +3975,20 @@
         <w:t xml:space="preserve">широко используется в </w:t>
       </w:r>
       <w:hyperlink r:id="rId37" w:history="1">
-        <w:proofErr w:type="spellStart"/>
         <w:r>
-          <w:t>браузерных</w:t>
-        </w:r>
-        <w:proofErr w:type="spellEnd"/>
-        <w:r>
-          <w:t xml:space="preserve"> операционных системах</w:t>
+          <w:t>браузерных операционных системах</w:t>
         </w:r>
       </w:hyperlink>
       <w:r>
         <w:t xml:space="preserve">. Так, например, исходный код </w:t>
       </w:r>
       <w:hyperlink r:id="rId38" w:history="1">
-        <w:proofErr w:type="spellStart"/>
         <w:r>
           <w:rPr>
             <w:lang w:val="nl-NL"/>
           </w:rPr>
-          <w:t>IndraDesktop</w:t>
+          <w:t>IndraDesktop WebOS</w:t>
         </w:r>
-        <w:proofErr w:type="spellEnd"/>
-        <w:r>
-          <w:rPr>
-            <w:lang w:val="nl-NL"/>
-          </w:rPr>
-          <w:t xml:space="preserve"> </w:t>
-        </w:r>
-        <w:proofErr w:type="spellStart"/>
-        <w:r>
-          <w:rPr>
-            <w:lang w:val="nl-NL"/>
-          </w:rPr>
-          <w:t>WebOS</w:t>
-        </w:r>
-        <w:proofErr w:type="spellEnd"/>
       </w:hyperlink>
       <w:r>
         <w:t xml:space="preserve"> на </w:t>
@@ -5623,22 +4012,12 @@
         <w:t xml:space="preserve">, </w:t>
       </w:r>
       <w:r>
-        <w:t xml:space="preserve">код </w:t>
-      </w:r>
-      <w:proofErr w:type="spellStart"/>
-      <w:r>
-        <w:t>браузерной</w:t>
-      </w:r>
-      <w:proofErr w:type="spellEnd"/>
-      <w:r>
-        <w:t xml:space="preserve"> операционной системы </w:t>
+        <w:t xml:space="preserve">код браузерной операционной системы </w:t>
       </w:r>
       <w:hyperlink r:id="rId39" w:history="1">
-        <w:proofErr w:type="spellStart"/>
         <w:r>
           <w:t>IntOS</w:t>
         </w:r>
-        <w:proofErr w:type="spellEnd"/>
       </w:hyperlink>
       <w:r>
         <w:t xml:space="preserve"> — на </w:t>
@@ -5659,11 +4038,9 @@
         <w:t xml:space="preserve">в исходном коде </w:t>
       </w:r>
       <w:hyperlink r:id="rId40" w:history="1">
-        <w:proofErr w:type="spellStart"/>
         <w:r>
           <w:t>eyeOS</w:t>
         </w:r>
-        <w:proofErr w:type="spellEnd"/>
       </w:hyperlink>
       <w:r>
         <w:t xml:space="preserve"> — </w:t>
@@ -5691,15 +4068,7 @@
       </w:r>
       <w:r>
         <w:lastRenderedPageBreak/>
-        <w:t xml:space="preserve">визуализации на клиенте и являясь необходимым механизмом для </w:t>
-      </w:r>
-      <w:proofErr w:type="spellStart"/>
-      <w:r>
-        <w:t>коммуницирования</w:t>
-      </w:r>
-      <w:proofErr w:type="spellEnd"/>
-      <w:r>
-        <w:t xml:space="preserve"> клиента и сервера.</w:t>
+        <w:t>визуализации на клиенте и являясь необходимым механизмом для коммуницирования клиента и сервера.</w:t>
       </w:r>
     </w:p>
     <w:p>
@@ -5734,41 +4103,23 @@
         <w:t xml:space="preserve">Для управления пользовательскими скриптами в </w:t>
       </w:r>
       <w:hyperlink r:id="rId41" w:history="1">
-        <w:proofErr w:type="spellStart"/>
         <w:r>
           <w:rPr>
             <w:lang w:val="it-IT"/>
           </w:rPr>
-          <w:t>Mozilla</w:t>
+          <w:t>Mozilla Firefox</w:t>
         </w:r>
-        <w:proofErr w:type="spellEnd"/>
-        <w:r>
-          <w:rPr>
-            <w:lang w:val="it-IT"/>
-          </w:rPr>
-          <w:t xml:space="preserve"> </w:t>
-        </w:r>
-        <w:proofErr w:type="spellStart"/>
-        <w:r>
-          <w:rPr>
-            <w:lang w:val="it-IT"/>
-          </w:rPr>
-          <w:t>Firefox</w:t>
-        </w:r>
-        <w:proofErr w:type="spellEnd"/>
       </w:hyperlink>
       <w:r>
         <w:t xml:space="preserve"> используется расширение </w:t>
       </w:r>
       <w:hyperlink r:id="rId42" w:history="1">
-        <w:proofErr w:type="spellStart"/>
         <w:r>
           <w:rPr>
             <w:lang w:val="en-US"/>
           </w:rPr>
           <w:t>Greasemonkey</w:t>
         </w:r>
-        <w:proofErr w:type="spellEnd"/>
       </w:hyperlink>
       <w:r>
         <w:t xml:space="preserve">; </w:t>
@@ -5795,14 +4146,12 @@
       <w:r>
         <w:t xml:space="preserve"> предоставляют средства поддержки пользовательских скриптов и возможности для выполнения ряда скриптов </w:t>
       </w:r>
-      <w:proofErr w:type="spellStart"/>
       <w:r>
         <w:rPr>
           <w:lang w:val="en-US"/>
         </w:rPr>
         <w:t>Greasemonkey</w:t>
       </w:r>
-      <w:proofErr w:type="spellEnd"/>
       <w:r>
         <w:t>.</w:t>
       </w:r>
@@ -5874,7 +4223,6 @@
         </w:rPr>
       </w:pPr>
       <w:bookmarkStart w:id="7" w:name="_Toc6"/>
-      <w:proofErr w:type="spellStart"/>
       <w:r>
         <w:rPr>
           <w:sz w:val="32"/>
@@ -5884,7 +4232,6 @@
         <w:t>TypeScript</w:t>
       </w:r>
       <w:bookmarkEnd w:id="7"/>
-      <w:proofErr w:type="spellEnd"/>
     </w:p>
     <w:p>
       <w:pPr>
@@ -5927,14 +4274,12 @@
       <w:r>
         <w:t xml:space="preserve">а первая версия </w:t>
       </w:r>
-      <w:proofErr w:type="spellStart"/>
       <w:r>
         <w:rPr>
           <w:lang w:val="en-US"/>
         </w:rPr>
         <w:t>TypeScript</w:t>
       </w:r>
-      <w:proofErr w:type="spellEnd"/>
       <w:r>
         <w:t xml:space="preserve"> </w:t>
       </w:r>
@@ -6025,19 +4370,11 @@
       <w:r>
         <w:t xml:space="preserve"> </w:t>
       </w:r>
-      <w:proofErr w:type="spellStart"/>
       <w:r>
         <w:rPr>
           <w:lang w:val="en-US"/>
         </w:rPr>
-        <w:t>Интерфейсы</w:t>
-      </w:r>
-      <w:proofErr w:type="spellEnd"/>
-      <w:r>
-        <w:rPr>
-          <w:lang w:val="en-US"/>
-        </w:rPr>
-        <w:t>;</w:t>
+        <w:t>Интерфейсы;</w:t>
       </w:r>
     </w:p>
     <w:p>
@@ -6079,6 +4416,18 @@
       <w:pPr>
         <w:pStyle w:val="a1"/>
         <w:spacing w:after="0" w:line="360" w:lineRule="auto"/>
+      </w:pPr>
+    </w:p>
+    <w:p>
+      <w:pPr>
+        <w:pStyle w:val="a1"/>
+        <w:spacing w:after="0" w:line="360" w:lineRule="auto"/>
+      </w:pPr>
+    </w:p>
+    <w:p>
+      <w:pPr>
+        <w:pStyle w:val="a1"/>
+        <w:spacing w:after="0" w:line="360" w:lineRule="auto"/>
         <w:rPr>
           <w:rStyle w:val="ad"/>
           <w:sz w:val="32"/>
@@ -6086,6 +4435,7 @@
         </w:rPr>
       </w:pPr>
       <w:r>
+        <w:lastRenderedPageBreak/>
         <w:t xml:space="preserve">3.2.1 </w:t>
       </w:r>
       <w:r>
@@ -6108,7 +4458,6 @@
           <w:sz w:val="32"/>
           <w:szCs w:val="32"/>
         </w:rPr>
-        <w:lastRenderedPageBreak/>
         <w:tab/>
       </w:r>
       <w:r>
@@ -6327,12 +4676,9 @@
         <w:spacing w:after="0" w:line="360" w:lineRule="auto"/>
       </w:pPr>
       <w:r>
+        <w:lastRenderedPageBreak/>
         <w:tab/>
-        <w:t xml:space="preserve">Как видно, к предыдущему примеру только дописали типы входных переменных. Но даже сейчас не компилирую данный файл, файловый </w:t>
-      </w:r>
-      <w:r>
-        <w:lastRenderedPageBreak/>
-        <w:t xml:space="preserve">редактор подчеркнул второй вызов функции, помечая не валидный вызов функции. </w:t>
+        <w:t xml:space="preserve">Как видно, к предыдущему примеру только дописали типы входных переменных. Но даже сейчас не компилирую данный файл, файловый редактор подчеркнул второй вызов функции, помечая не валидный вызов функции. </w:t>
       </w:r>
       <w:r>
         <w:t>По-моему,</w:t>
@@ -6480,7 +4826,11 @@
       </w:pPr>
       <w:r>
         <w:tab/>
-        <w:t>Их можно свободно использовать в качестве типа для переменной или для типа аргумента функции. Самым большим плюсом является то, что, используя интерфейсы, мы помогаем текстовому редактору подсказывать нам все его свойства. На примере видно всплывающее окно текстового редактора, которое показывает все возможные свойства данного объекта.</w:t>
+        <w:t xml:space="preserve">Их можно свободно использовать в качестве типа для переменной или для типа аргумента функции. Самым большим плюсом является то, что, используя интерфейсы, мы помогаем текстовому редактору подсказывать нам </w:t>
+      </w:r>
+      <w:r>
+        <w:lastRenderedPageBreak/>
+        <w:t>все его свойства. На примере видно всплывающее окно текстового редактора, которое показывает все возможные свойства данного объекта.</w:t>
       </w:r>
     </w:p>
     <w:p>
@@ -6646,29 +4996,8 @@
         <w:spacing w:after="0" w:line="360" w:lineRule="auto"/>
         <w:ind w:firstLine="720"/>
       </w:pPr>
-      <w:proofErr w:type="spellStart"/>
-      <w:r>
-        <w:t>Node</w:t>
-      </w:r>
-      <w:proofErr w:type="spellEnd"/>
-      <w:r>
-        <w:t xml:space="preserve"> или Node.js — программная платформа, основанная на движке V8 (транслирующем </w:t>
-      </w:r>
-      <w:proofErr w:type="spellStart"/>
-      <w:r>
-        <w:t>JavaScript</w:t>
-      </w:r>
-      <w:proofErr w:type="spellEnd"/>
-      <w:r>
-        <w:t xml:space="preserve"> в машинный код), превращающая </w:t>
-      </w:r>
-      <w:proofErr w:type="spellStart"/>
-      <w:r>
-        <w:t>JavaScript</w:t>
-      </w:r>
-      <w:proofErr w:type="spellEnd"/>
-      <w:r>
-        <w:t xml:space="preserve"> из узкоспециализированного языка в язык общего назначения. </w:t>
+      <w:r>
+        <w:t xml:space="preserve">Node или Node.js — программная платформа, основанная на движке V8 (транслирующем JavaScript в машинный код), превращающая JavaScript из узкоспециализированного языка в язык общего назначения. </w:t>
       </w:r>
     </w:p>
     <w:p>
@@ -6678,87 +5007,7 @@
         <w:ind w:firstLine="720"/>
       </w:pPr>
       <w:r>
-        <w:t xml:space="preserve">Node.js добавляет возможность </w:t>
-      </w:r>
-      <w:proofErr w:type="spellStart"/>
-      <w:r>
-        <w:t>JavaScript</w:t>
-      </w:r>
-      <w:proofErr w:type="spellEnd"/>
-      <w:r>
-        <w:t xml:space="preserve"> взаимодействовать с устройствами ввода-вывода через свой API (написанный на C++), подключать другие внешние библиотеки, написанные на разных языках, обеспечивая вызовы к ним из </w:t>
-      </w:r>
-      <w:proofErr w:type="spellStart"/>
-      <w:r>
-        <w:t>JavaScript</w:t>
-      </w:r>
-      <w:proofErr w:type="spellEnd"/>
-      <w:r>
-        <w:t xml:space="preserve">-кода. Node.js применяется преимущественно на сервере, выполняя роль веб-сервера, но есть возможность разрабатывать на Node.js и </w:t>
-      </w:r>
-      <w:proofErr w:type="spellStart"/>
-      <w:r>
-        <w:t>десктопные</w:t>
-      </w:r>
-      <w:proofErr w:type="spellEnd"/>
-      <w:r>
-        <w:t xml:space="preserve"> оконные приложения (при помощи NW.js, </w:t>
-      </w:r>
-      <w:proofErr w:type="spellStart"/>
-      <w:r>
-        <w:t>AppJS</w:t>
-      </w:r>
-      <w:proofErr w:type="spellEnd"/>
-      <w:r>
-        <w:t xml:space="preserve"> или </w:t>
-      </w:r>
-      <w:proofErr w:type="spellStart"/>
-      <w:r>
-        <w:t>Electron</w:t>
-      </w:r>
-      <w:proofErr w:type="spellEnd"/>
-      <w:r>
-        <w:t xml:space="preserve"> для </w:t>
-      </w:r>
-      <w:proofErr w:type="spellStart"/>
-      <w:r>
-        <w:t>Linux</w:t>
-      </w:r>
-      <w:proofErr w:type="spellEnd"/>
-      <w:r>
-        <w:t xml:space="preserve">, </w:t>
-      </w:r>
-      <w:proofErr w:type="spellStart"/>
-      <w:r>
-        <w:t>Windows</w:t>
-      </w:r>
-      <w:proofErr w:type="spellEnd"/>
-      <w:r>
-        <w:t xml:space="preserve"> и </w:t>
-      </w:r>
-      <w:proofErr w:type="spellStart"/>
-      <w:r>
-        <w:t>Mac</w:t>
-      </w:r>
-      <w:proofErr w:type="spellEnd"/>
-      <w:r>
-        <w:t xml:space="preserve"> OS) и даже программировать микроконтроллеры (например, </w:t>
-      </w:r>
-      <w:proofErr w:type="spellStart"/>
-      <w:r>
-        <w:t>tessel</w:t>
-      </w:r>
-      <w:proofErr w:type="spellEnd"/>
-      <w:r>
-        <w:t xml:space="preserve"> и </w:t>
-      </w:r>
-      <w:proofErr w:type="spellStart"/>
-      <w:r>
-        <w:t>espruino</w:t>
-      </w:r>
-      <w:proofErr w:type="spellEnd"/>
-      <w:r>
-        <w:t>). В основе Node.js лежит событийно-ориентированное и асинхронное (или реактивное) программирование с неблокирующим вводом/выводом.</w:t>
+        <w:t>Node.js добавляет возможность JavaScript взаимодействовать с устройствами ввода-вывода через свой API (написанный на C++), подключать другие внешние библиотеки, написанные на разных языках, обеспечивая вызовы к ним из JavaScript-кода. Node.js применяется преимущественно на сервере, выполняя роль веб-сервера, но есть возможность разрабатывать на Node.js и десктопные оконные приложения (при помощи NW.js, AppJS или Electron для Linux, Windows и Mac OS) и даже программировать микроконтроллеры (например, tessel и espruino). В основе Node.js лежит событийно-ориентированное и асинхронное (или реактивное) программирование с неблокирующим вводом/выводом.</w:t>
       </w:r>
     </w:p>
     <w:p>
@@ -6778,6 +5027,7 @@
           <w:szCs w:val="28"/>
           <w:lang w:val="ru-RU"/>
         </w:rPr>
+        <w:lastRenderedPageBreak/>
         <w:t xml:space="preserve">В 1996 году в компании </w:t>
       </w:r>
       <w:r>
@@ -6894,7 +5144,6 @@
           <w:sz w:val="28"/>
           <w:szCs w:val="28"/>
         </w:rPr>
-        <w:lastRenderedPageBreak/>
         <w:t>Node</w:t>
       </w:r>
       <w:r>
@@ -6905,7 +5154,6 @@
         </w:rPr>
         <w:t>.</w:t>
       </w:r>
-      <w:proofErr w:type="spellStart"/>
       <w:r>
         <w:rPr>
           <w:sz w:val="28"/>
@@ -6913,32 +5161,13 @@
         </w:rPr>
         <w:t>js</w:t>
       </w:r>
-      <w:proofErr w:type="spellEnd"/>
-      <w:r>
-        <w:rPr>
-          <w:sz w:val="28"/>
-          <w:szCs w:val="28"/>
-          <w:lang w:val="ru-RU"/>
-        </w:rPr>
-        <w:t xml:space="preserve"> разработал </w:t>
-      </w:r>
-      <w:proofErr w:type="spellStart"/>
-      <w:r>
-        <w:rPr>
-          <w:sz w:val="28"/>
-          <w:szCs w:val="28"/>
-          <w:lang w:val="ru-RU"/>
-        </w:rPr>
-        <w:t>Райан</w:t>
-      </w:r>
-      <w:proofErr w:type="spellEnd"/>
-      <w:r>
-        <w:rPr>
-          <w:sz w:val="28"/>
-          <w:szCs w:val="28"/>
-          <w:lang w:val="ru-RU"/>
-        </w:rPr>
-        <w:t xml:space="preserve"> Даль (англ. </w:t>
+      <w:r>
+        <w:rPr>
+          <w:sz w:val="28"/>
+          <w:szCs w:val="28"/>
+          <w:lang w:val="ru-RU"/>
+        </w:rPr>
+        <w:t xml:space="preserve"> разработал Райан Даль (англ. </w:t>
       </w:r>
       <w:r>
         <w:rPr>
@@ -7028,7 +5257,6 @@
         </w:rPr>
         <w:t>.</w:t>
       </w:r>
-      <w:proofErr w:type="spellStart"/>
       <w:r>
         <w:rPr>
           <w:sz w:val="28"/>
@@ -7036,7 +5264,6 @@
         </w:rPr>
         <w:t>js</w:t>
       </w:r>
-      <w:proofErr w:type="spellEnd"/>
       <w:r>
         <w:rPr>
           <w:sz w:val="28"/>
@@ -7045,7 +5272,6 @@
         </w:rPr>
         <w:t xml:space="preserve"> спонсируется компанией </w:t>
       </w:r>
-      <w:proofErr w:type="spellStart"/>
       <w:r>
         <w:rPr>
           <w:sz w:val="28"/>
@@ -7053,7 +5279,6 @@
         </w:rPr>
         <w:t>Joyent</w:t>
       </w:r>
-      <w:proofErr w:type="spellEnd"/>
       <w:r>
         <w:rPr>
           <w:sz w:val="28"/>
@@ -7080,27 +5305,8 @@
           <w:szCs w:val="28"/>
           <w:lang w:val="ru-RU"/>
         </w:rPr>
-        <w:t xml:space="preserve">В декабре 2014 года был создан </w:t>
-      </w:r>
-      <w:proofErr w:type="spellStart"/>
-      <w:r>
-        <w:rPr>
-          <w:sz w:val="28"/>
-          <w:szCs w:val="28"/>
-          <w:lang w:val="ru-RU"/>
-        </w:rPr>
-        <w:t>форк</w:t>
-      </w:r>
-      <w:proofErr w:type="spellEnd"/>
-      <w:r>
-        <w:rPr>
-          <w:sz w:val="28"/>
-          <w:szCs w:val="28"/>
-          <w:lang w:val="ru-RU"/>
-        </w:rPr>
-        <w:t xml:space="preserve"> </w:t>
-      </w:r>
-      <w:proofErr w:type="spellStart"/>
+        <w:t xml:space="preserve">В декабре 2014 года был создан форк </w:t>
+      </w:r>
       <w:r>
         <w:rPr>
           <w:sz w:val="28"/>
@@ -7108,7 +5314,6 @@
         </w:rPr>
         <w:t>io</w:t>
       </w:r>
-      <w:proofErr w:type="spellEnd"/>
       <w:r>
         <w:rPr>
           <w:sz w:val="28"/>
@@ -7117,7 +5322,6 @@
         </w:rPr>
         <w:t>.</w:t>
       </w:r>
-      <w:proofErr w:type="spellStart"/>
       <w:r>
         <w:rPr>
           <w:sz w:val="28"/>
@@ -7125,7 +5329,6 @@
         </w:rPr>
         <w:t>js</w:t>
       </w:r>
-      <w:proofErr w:type="spellEnd"/>
       <w:r>
         <w:rPr>
           <w:sz w:val="28"/>
@@ -7154,7 +5357,6 @@
         </w:rPr>
         <w:t xml:space="preserve">В мае 2015 года было принято решение о слиянии </w:t>
       </w:r>
-      <w:proofErr w:type="spellStart"/>
       <w:r>
         <w:rPr>
           <w:sz w:val="28"/>
@@ -7162,7 +5364,6 @@
         </w:rPr>
         <w:t>io</w:t>
       </w:r>
-      <w:proofErr w:type="spellEnd"/>
       <w:r>
         <w:rPr>
           <w:sz w:val="28"/>
@@ -7171,7 +5372,6 @@
         </w:rPr>
         <w:t>.</w:t>
       </w:r>
-      <w:proofErr w:type="spellStart"/>
       <w:r>
         <w:rPr>
           <w:sz w:val="28"/>
@@ -7179,7 +5379,6 @@
         </w:rPr>
         <w:t>js</w:t>
       </w:r>
-      <w:proofErr w:type="spellEnd"/>
       <w:r>
         <w:rPr>
           <w:sz w:val="28"/>
@@ -7203,7 +5402,6 @@
         </w:rPr>
         <w:t>.</w:t>
       </w:r>
-      <w:proofErr w:type="spellStart"/>
       <w:r>
         <w:rPr>
           <w:sz w:val="28"/>
@@ -7211,7 +5409,6 @@
         </w:rPr>
         <w:t>js</w:t>
       </w:r>
-      <w:proofErr w:type="spellEnd"/>
       <w:r>
         <w:rPr>
           <w:sz w:val="28"/>
@@ -7235,7 +5432,6 @@
         </w:rPr>
         <w:t>.</w:t>
       </w:r>
-      <w:proofErr w:type="spellStart"/>
       <w:r>
         <w:rPr>
           <w:sz w:val="28"/>
@@ -7243,7 +5439,6 @@
         </w:rPr>
         <w:t>js</w:t>
       </w:r>
-      <w:proofErr w:type="spellEnd"/>
       <w:r>
         <w:rPr>
           <w:sz w:val="28"/>
@@ -7302,7 +5497,6 @@
         </w:rPr>
         <w:t>.</w:t>
       </w:r>
-      <w:proofErr w:type="spellStart"/>
       <w:r>
         <w:rPr>
           <w:sz w:val="28"/>
@@ -7310,7 +5504,6 @@
         </w:rPr>
         <w:t>js</w:t>
       </w:r>
-      <w:proofErr w:type="spellEnd"/>
       <w:r>
         <w:rPr>
           <w:sz w:val="28"/>
@@ -7349,7 +5542,6 @@
         </w:rPr>
         <w:t>.</w:t>
       </w:r>
-      <w:proofErr w:type="spellStart"/>
       <w:r>
         <w:rPr>
           <w:sz w:val="28"/>
@@ -7357,7 +5549,6 @@
         </w:rPr>
         <w:t>js</w:t>
       </w:r>
-      <w:proofErr w:type="spellEnd"/>
       <w:r>
         <w:rPr>
           <w:sz w:val="28"/>
@@ -7381,7 +5572,6 @@
         </w:rPr>
         <w:t xml:space="preserve">0.12.7 и </w:t>
       </w:r>
-      <w:proofErr w:type="spellStart"/>
       <w:r>
         <w:rPr>
           <w:sz w:val="28"/>
@@ -7389,7 +5579,6 @@
         </w:rPr>
         <w:t>io</w:t>
       </w:r>
-      <w:proofErr w:type="spellEnd"/>
       <w:r>
         <w:rPr>
           <w:sz w:val="28"/>
@@ -7398,7 +5587,6 @@
         </w:rPr>
         <w:t>.</w:t>
       </w:r>
-      <w:proofErr w:type="spellStart"/>
       <w:r>
         <w:rPr>
           <w:sz w:val="28"/>
@@ -7406,7 +5594,6 @@
         </w:rPr>
         <w:t>js</w:t>
       </w:r>
-      <w:proofErr w:type="spellEnd"/>
       <w:r>
         <w:rPr>
           <w:sz w:val="28"/>
@@ -7531,15 +5718,7 @@
         <w:ind w:firstLine="576"/>
       </w:pPr>
       <w:r>
-        <w:t xml:space="preserve">Система контроля версий (СКВ) — это система, регистрирующая изменения в одном или нескольких файлах с тем, чтобы в дальнейшем была возможность вернуться к определённым старым версиям этих файлов. Для примеров в этой книге мы будем использовать исходные коды программ, но на самом деле под </w:t>
-      </w:r>
-      <w:proofErr w:type="spellStart"/>
-      <w:r>
-        <w:t>версионный</w:t>
-      </w:r>
-      <w:proofErr w:type="spellEnd"/>
-      <w:r>
-        <w:t xml:space="preserve"> контроль можно поместить файлы практически любого типа.</w:t>
+        <w:t>Система контроля версий (СКВ) — это система, регистрирующая изменения в одном или нескольких файлах с тем, чтобы в дальнейшем была возможность вернуться к определённым старым версиям этих файлов. Для примеров в этой книге мы будем использовать исходные коды программ, но на самом деле под версионный контроль можно поместить файлы практически любого типа.</w:t>
       </w:r>
     </w:p>
     <w:p>
@@ -7568,97 +5747,13 @@
         <w:rPr>
           <w:rFonts w:cs="Times New Roman"/>
         </w:rPr>
-        <w:t xml:space="preserve">Как и многие замечательные вещи, Git начинался с, в некотором роде, разрушения во имя созидания и жарких споров. Ядро </w:t>
-      </w:r>
-      <w:proofErr w:type="spellStart"/>
+        <w:t>Как и многие замечательные вещи, Git начинался с, в некотором роде, разрушения во имя созидания и жарких споров. Ядро Linux — действительно очень большой открытый проект. Бо́льшую часть существования ядра Linux (1991-2002) изменения к нему распространялись в виде патчей и заархивированных файлов. В 2002 году проект перешёл н</w:t>
+      </w:r>
       <w:r>
         <w:rPr>
           <w:rFonts w:cs="Times New Roman"/>
         </w:rPr>
-        <w:t>Linux</w:t>
-      </w:r>
-      <w:proofErr w:type="spellEnd"/>
-      <w:r>
-        <w:rPr>
-          <w:rFonts w:cs="Times New Roman"/>
-        </w:rPr>
-        <w:t xml:space="preserve"> — действительно очень большой открытый проект. </w:t>
-      </w:r>
-      <w:proofErr w:type="spellStart"/>
-      <w:r>
-        <w:rPr>
-          <w:rFonts w:cs="Times New Roman"/>
-        </w:rPr>
-        <w:t>Бо́льшую</w:t>
-      </w:r>
-      <w:proofErr w:type="spellEnd"/>
-      <w:r>
-        <w:rPr>
-          <w:rFonts w:cs="Times New Roman"/>
-        </w:rPr>
-        <w:t xml:space="preserve"> часть существования ядра </w:t>
-      </w:r>
-      <w:proofErr w:type="spellStart"/>
-      <w:r>
-        <w:rPr>
-          <w:rFonts w:cs="Times New Roman"/>
-        </w:rPr>
-        <w:t>Linux</w:t>
-      </w:r>
-      <w:proofErr w:type="spellEnd"/>
-      <w:r>
-        <w:rPr>
-          <w:rFonts w:cs="Times New Roman"/>
-        </w:rPr>
-        <w:t xml:space="preserve"> (1991-2002) изменения к нему распространялись в виде </w:t>
-      </w:r>
-      <w:proofErr w:type="spellStart"/>
-      <w:r>
-        <w:rPr>
-          <w:rFonts w:cs="Times New Roman"/>
-        </w:rPr>
-        <w:t>патчей</w:t>
-      </w:r>
-      <w:proofErr w:type="spellEnd"/>
-      <w:r>
-        <w:rPr>
-          <w:rFonts w:cs="Times New Roman"/>
-        </w:rPr>
-        <w:t xml:space="preserve"> и заархивированных файлов. В 2002 году проект перешёл н</w:t>
-      </w:r>
-      <w:r>
-        <w:rPr>
-          <w:rFonts w:cs="Times New Roman"/>
-        </w:rPr>
-        <w:t xml:space="preserve">а </w:t>
-      </w:r>
-      <w:proofErr w:type="spellStart"/>
-      <w:r>
-        <w:rPr>
-          <w:rFonts w:cs="Times New Roman"/>
-        </w:rPr>
-        <w:t>проприетарную</w:t>
-      </w:r>
-      <w:proofErr w:type="spellEnd"/>
-      <w:r>
-        <w:rPr>
-          <w:rFonts w:cs="Times New Roman"/>
-        </w:rPr>
-        <w:t xml:space="preserve"> РСКВ </w:t>
-      </w:r>
-      <w:proofErr w:type="spellStart"/>
-      <w:r>
-        <w:rPr>
-          <w:rFonts w:cs="Times New Roman"/>
-        </w:rPr>
-        <w:t>BitKeeper</w:t>
-      </w:r>
-      <w:proofErr w:type="spellEnd"/>
-      <w:r>
-        <w:rPr>
-          <w:rFonts w:cs="Times New Roman"/>
-        </w:rPr>
-        <w:t>.</w:t>
+        <w:t>а проприетарную РСКВ BitKeeper.</w:t>
       </w:r>
     </w:p>
     <w:p>
@@ -7674,112 +5769,14 @@
         <w:rPr>
           <w:rFonts w:cs="Times New Roman"/>
         </w:rPr>
-        <w:t xml:space="preserve">В 2005 году отношения между сообществом разработчиков ядра </w:t>
-      </w:r>
-      <w:proofErr w:type="spellStart"/>
+        <w:t xml:space="preserve">В 2005 году отношения между сообществом разработчиков ядра Linux и компанией, разрабатывавшей BitKeeper, испортились, и право бесплатного пользования продуктом было отменено. Это подтолкнуло разработчиков Linux (и в частности Линуса Торвальдса, создателя Linux) разработать собственную систему, основываясь на опыте, полученном за время </w:t>
+      </w:r>
       <w:r>
         <w:rPr>
           <w:rFonts w:cs="Times New Roman"/>
         </w:rPr>
-        <w:t>Linux</w:t>
-      </w:r>
-      <w:proofErr w:type="spellEnd"/>
-      <w:r>
-        <w:rPr>
-          <w:rFonts w:cs="Times New Roman"/>
-        </w:rPr>
-        <w:t xml:space="preserve"> и компанией, разрабатывавшей </w:t>
-      </w:r>
-      <w:proofErr w:type="spellStart"/>
-      <w:r>
-        <w:rPr>
-          <w:rFonts w:cs="Times New Roman"/>
-        </w:rPr>
-        <w:t>BitKeeper</w:t>
-      </w:r>
-      <w:proofErr w:type="spellEnd"/>
-      <w:r>
-        <w:rPr>
-          <w:rFonts w:cs="Times New Roman"/>
-        </w:rPr>
-        <w:t xml:space="preserve">, испортились, и право бесплатного пользования продуктом было отменено. Это подтолкнуло разработчиков </w:t>
-      </w:r>
-      <w:proofErr w:type="spellStart"/>
-      <w:r>
-        <w:rPr>
-          <w:rFonts w:cs="Times New Roman"/>
-        </w:rPr>
-        <w:t>Linux</w:t>
-      </w:r>
-      <w:proofErr w:type="spellEnd"/>
-      <w:r>
-        <w:rPr>
-          <w:rFonts w:cs="Times New Roman"/>
-        </w:rPr>
-        <w:t xml:space="preserve"> (и в частности </w:t>
-      </w:r>
-      <w:proofErr w:type="spellStart"/>
-      <w:r>
-        <w:rPr>
-          <w:rFonts w:cs="Times New Roman"/>
-        </w:rPr>
-        <w:t>Линуса</w:t>
-      </w:r>
-      <w:proofErr w:type="spellEnd"/>
-      <w:r>
-        <w:rPr>
-          <w:rFonts w:cs="Times New Roman"/>
-        </w:rPr>
-        <w:t xml:space="preserve"> </w:t>
-      </w:r>
-      <w:proofErr w:type="spellStart"/>
-      <w:r>
-        <w:rPr>
-          <w:rFonts w:cs="Times New Roman"/>
-        </w:rPr>
-        <w:t>Торвальдса</w:t>
-      </w:r>
-      <w:proofErr w:type="spellEnd"/>
-      <w:r>
-        <w:rPr>
-          <w:rFonts w:cs="Times New Roman"/>
-        </w:rPr>
-        <w:t xml:space="preserve">, создателя </w:t>
-      </w:r>
-      <w:proofErr w:type="spellStart"/>
-      <w:r>
-        <w:rPr>
-          <w:rFonts w:cs="Times New Roman"/>
-        </w:rPr>
-        <w:t>Linux</w:t>
-      </w:r>
-      <w:proofErr w:type="spellEnd"/>
-      <w:r>
-        <w:rPr>
-          <w:rFonts w:cs="Times New Roman"/>
-        </w:rPr>
-        <w:t xml:space="preserve">) разработать собственную систему, основываясь на опыте, полученном за время </w:t>
-      </w:r>
-      <w:r>
-        <w:rPr>
-          <w:rFonts w:cs="Times New Roman"/>
-        </w:rPr>
         <w:lastRenderedPageBreak/>
-        <w:t xml:space="preserve">использования </w:t>
-      </w:r>
-      <w:proofErr w:type="spellStart"/>
-      <w:r>
-        <w:rPr>
-          <w:rFonts w:cs="Times New Roman"/>
-        </w:rPr>
-        <w:t>BitKeeper</w:t>
-      </w:r>
-      <w:proofErr w:type="spellEnd"/>
-      <w:r>
-        <w:rPr>
-          <w:rFonts w:cs="Times New Roman"/>
-        </w:rPr>
-        <w:t>. Основные требования к</w:t>
+        <w:t>использования BitKeeper. Основные требования к</w:t>
       </w:r>
       <w:r>
         <w:rPr>
@@ -7879,16 +5876,8 @@
         <w:rPr>
           <w:rFonts w:cs="Times New Roman"/>
         </w:rPr>
-        <w:t xml:space="preserve">Полная </w:t>
-      </w:r>
-      <w:proofErr w:type="spellStart"/>
-      <w:r>
-        <w:rPr>
-          <w:rFonts w:cs="Times New Roman"/>
-        </w:rPr>
-        <w:t>распределённость</w:t>
-      </w:r>
-      <w:proofErr w:type="spellEnd"/>
+        <w:t>Полная распределённость</w:t>
+      </w:r>
       <w:r>
         <w:rPr>
           <w:rFonts w:cs="Times New Roman"/>
@@ -7914,21 +5903,7 @@
         <w:rPr>
           <w:rFonts w:cs="Times New Roman"/>
         </w:rPr>
-        <w:t xml:space="preserve">Возможность эффективной работы с такими большими проектами, как ядро </w:t>
-      </w:r>
-      <w:proofErr w:type="spellStart"/>
-      <w:r>
-        <w:rPr>
-          <w:rFonts w:cs="Times New Roman"/>
-        </w:rPr>
-        <w:t>Linux</w:t>
-      </w:r>
-      <w:proofErr w:type="spellEnd"/>
-      <w:r>
-        <w:rPr>
-          <w:rFonts w:cs="Times New Roman"/>
-        </w:rPr>
-        <w:t xml:space="preserve">. </w:t>
+        <w:t xml:space="preserve">Возможность эффективной работы с такими большими проектами, как ядро Linux. </w:t>
       </w:r>
     </w:p>
     <w:p>
@@ -7983,70 +5958,14 @@
           <w:szCs w:val="32"/>
         </w:rPr>
       </w:pPr>
-      <w:proofErr w:type="spellStart"/>
       <w:r>
         <w:rPr>
           <w:rStyle w:val="Hyperlink0"/>
           <w:sz w:val="32"/>
           <w:szCs w:val="32"/>
         </w:rPr>
-        <w:t>Локальные</w:t>
-      </w:r>
-      <w:proofErr w:type="spellEnd"/>
-      <w:r>
-        <w:rPr>
-          <w:rStyle w:val="Hyperlink0"/>
-          <w:sz w:val="32"/>
-          <w:szCs w:val="32"/>
-        </w:rPr>
-        <w:t xml:space="preserve"> </w:t>
-      </w:r>
-      <w:proofErr w:type="spellStart"/>
-      <w:r>
-        <w:rPr>
-          <w:rStyle w:val="Hyperlink0"/>
-          <w:sz w:val="32"/>
-          <w:szCs w:val="32"/>
-        </w:rPr>
-        <w:t>системы</w:t>
-      </w:r>
-      <w:proofErr w:type="spellEnd"/>
-      <w:r>
-        <w:rPr>
-          <w:rStyle w:val="Hyperlink0"/>
-          <w:sz w:val="32"/>
-          <w:szCs w:val="32"/>
-        </w:rPr>
-        <w:t xml:space="preserve"> </w:t>
-      </w:r>
-      <w:proofErr w:type="spellStart"/>
-      <w:r>
-        <w:rPr>
-          <w:rStyle w:val="Hyperlink0"/>
-          <w:sz w:val="32"/>
-          <w:szCs w:val="32"/>
-        </w:rPr>
-        <w:t>контроля</w:t>
-      </w:r>
-      <w:proofErr w:type="spellEnd"/>
-      <w:r>
-        <w:rPr>
-          <w:rStyle w:val="Hyperlink0"/>
-          <w:sz w:val="32"/>
-          <w:szCs w:val="32"/>
-        </w:rPr>
-        <w:t xml:space="preserve"> </w:t>
-      </w:r>
-      <w:proofErr w:type="spellStart"/>
-      <w:r>
-        <w:rPr>
-          <w:rStyle w:val="Hyperlink0"/>
-          <w:sz w:val="32"/>
-          <w:szCs w:val="32"/>
-        </w:rPr>
-        <w:t>версий</w:t>
-      </w:r>
-      <w:proofErr w:type="spellEnd"/>
+        <w:t>Локальные системы контроля версий</w:t>
+      </w:r>
     </w:p>
     <w:p>
       <w:pPr>
@@ -8102,7 +6021,7 @@
             <v:path o:extrusionok="f" gradientshapeok="t" o:connecttype="rect"/>
             <o:lock v:ext="edit" aspectratio="t"/>
           </v:shapetype>
-          <v:shape id="_x0000_i1025" type="#_x0000_t75" style="width:299.7pt;height:252pt">
+          <v:shape id="_x0000_i1025" type="#_x0000_t75" style="width:299.85pt;height:252.45pt">
             <v:imagedata r:id="rId49" o:title="git1"/>
           </v:shape>
         </w:pict>
@@ -8131,71 +6050,7 @@
         <w:ind w:firstLine="708"/>
       </w:pPr>
       <w:r>
-        <w:t xml:space="preserve">Одной из наиболее популярных СКВ такого типа является </w:t>
-      </w:r>
-      <w:proofErr w:type="spellStart"/>
-      <w:r>
-        <w:t>rcs</w:t>
-      </w:r>
-      <w:proofErr w:type="spellEnd"/>
-      <w:r>
-        <w:t xml:space="preserve">, которая до сих пор устанавливается на многие компьютеры. Даже в современной операционной системе </w:t>
-      </w:r>
-      <w:proofErr w:type="spellStart"/>
-      <w:r>
-        <w:t>Mac</w:t>
-      </w:r>
-      <w:proofErr w:type="spellEnd"/>
-      <w:r>
-        <w:t xml:space="preserve"> OS X утилита </w:t>
-      </w:r>
-      <w:proofErr w:type="spellStart"/>
-      <w:r>
-        <w:t>rcs</w:t>
-      </w:r>
-      <w:proofErr w:type="spellEnd"/>
-      <w:r>
-        <w:t xml:space="preserve"> устанавливается вместе с </w:t>
-      </w:r>
-      <w:proofErr w:type="spellStart"/>
-      <w:r>
-        <w:t>Developer</w:t>
-      </w:r>
-      <w:proofErr w:type="spellEnd"/>
-      <w:r>
-        <w:t xml:space="preserve"> </w:t>
-      </w:r>
-      <w:proofErr w:type="spellStart"/>
-      <w:r>
-        <w:t>Tools</w:t>
-      </w:r>
-      <w:proofErr w:type="spellEnd"/>
-      <w:r>
-        <w:t xml:space="preserve">. Эта утилита основана на работе с наборами </w:t>
-      </w:r>
-      <w:proofErr w:type="spellStart"/>
-      <w:r>
-        <w:t>патчей</w:t>
-      </w:r>
-      <w:proofErr w:type="spellEnd"/>
-      <w:r>
-        <w:t xml:space="preserve"> между парами версий (</w:t>
-      </w:r>
-      <w:proofErr w:type="spellStart"/>
-      <w:r>
-        <w:t>патч</w:t>
-      </w:r>
-      <w:proofErr w:type="spellEnd"/>
-      <w:r>
-        <w:t xml:space="preserve"> — файл, описывающий различие между файлами), которые хранятся в специальном формате на диске. Это позволяет пересоздать любой файл на любой момент времени, последовательно накладывая </w:t>
-      </w:r>
-      <w:proofErr w:type="spellStart"/>
-      <w:r>
-        <w:t>патчи</w:t>
-      </w:r>
-      <w:proofErr w:type="spellEnd"/>
-      <w:r>
-        <w:t>.</w:t>
+        <w:t>Одной из наиболее популярных СКВ такого типа является rcs, которая до сих пор устанавливается на многие компьютеры. Даже в современной операционной системе Mac OS X утилита rcs устанавливается вместе с Developer Tools. Эта утилита основана на работе с наборами патчей между парами версий (патч — файл, описывающий различие между файлами), которые хранятся в специальном формате на диске. Это позволяет пересоздать любой файл на любой момент времени, последовательно накладывая патчи.</w:t>
       </w:r>
     </w:p>
     <w:p>
@@ -8219,70 +6074,14 @@
           <w:szCs w:val="32"/>
         </w:rPr>
       </w:pPr>
-      <w:proofErr w:type="spellStart"/>
       <w:r>
         <w:rPr>
           <w:rStyle w:val="Hyperlink0"/>
           <w:sz w:val="32"/>
           <w:szCs w:val="32"/>
         </w:rPr>
-        <w:t>Централизованные</w:t>
-      </w:r>
-      <w:proofErr w:type="spellEnd"/>
-      <w:r>
-        <w:rPr>
-          <w:rStyle w:val="Hyperlink0"/>
-          <w:sz w:val="32"/>
-          <w:szCs w:val="32"/>
-        </w:rPr>
-        <w:t xml:space="preserve"> </w:t>
-      </w:r>
-      <w:proofErr w:type="spellStart"/>
-      <w:r>
-        <w:rPr>
-          <w:rStyle w:val="Hyperlink0"/>
-          <w:sz w:val="32"/>
-          <w:szCs w:val="32"/>
-        </w:rPr>
-        <w:t>системы</w:t>
-      </w:r>
-      <w:proofErr w:type="spellEnd"/>
-      <w:r>
-        <w:rPr>
-          <w:rStyle w:val="Hyperlink0"/>
-          <w:sz w:val="32"/>
-          <w:szCs w:val="32"/>
-        </w:rPr>
-        <w:t xml:space="preserve"> </w:t>
-      </w:r>
-      <w:proofErr w:type="spellStart"/>
-      <w:r>
-        <w:rPr>
-          <w:rStyle w:val="Hyperlink0"/>
-          <w:sz w:val="32"/>
-          <w:szCs w:val="32"/>
-        </w:rPr>
-        <w:t>контроля</w:t>
-      </w:r>
-      <w:proofErr w:type="spellEnd"/>
-      <w:r>
-        <w:rPr>
-          <w:rStyle w:val="Hyperlink0"/>
-          <w:sz w:val="32"/>
-          <w:szCs w:val="32"/>
-        </w:rPr>
-        <w:t xml:space="preserve"> </w:t>
-      </w:r>
-      <w:proofErr w:type="spellStart"/>
-      <w:r>
-        <w:rPr>
-          <w:rStyle w:val="Hyperlink0"/>
-          <w:sz w:val="32"/>
-          <w:szCs w:val="32"/>
-        </w:rPr>
-        <w:t>версий</w:t>
-      </w:r>
-      <w:proofErr w:type="spellEnd"/>
+        <w:t>Централизованные системы контроля версий</w:t>
+      </w:r>
     </w:p>
     <w:p>
       <w:pPr>
@@ -8346,25 +6145,7 @@
           <w:szCs w:val="28"/>
           <w:lang w:val="ru-RU"/>
         </w:rPr>
-        <w:t xml:space="preserve">, есть центральный сервер, на котором хранятся все файлы под </w:t>
-      </w:r>
-      <w:proofErr w:type="spellStart"/>
-      <w:r>
-        <w:rPr>
-          <w:sz w:val="28"/>
-          <w:szCs w:val="28"/>
-          <w:lang w:val="ru-RU"/>
-        </w:rPr>
-        <w:t>версионным</w:t>
-      </w:r>
-      <w:proofErr w:type="spellEnd"/>
-      <w:r>
-        <w:rPr>
-          <w:sz w:val="28"/>
-          <w:szCs w:val="28"/>
-          <w:lang w:val="ru-RU"/>
-        </w:rPr>
-        <w:t xml:space="preserve"> контролем, и ряд клиентов, которые получают копии файлов из него. Много лет это было стандартом для </w:t>
+        <w:t xml:space="preserve">, есть центральный сервер, на котором хранятся все файлы под версионным контролем, и ряд клиентов, которые получают копии файлов из него. Много лет это было стандартом для </w:t>
       </w:r>
       <w:r>
         <w:rPr>
@@ -8546,7 +6327,6 @@
           <w:szCs w:val="32"/>
         </w:rPr>
       </w:pPr>
-      <w:proofErr w:type="spellStart"/>
       <w:r>
         <w:rPr>
           <w:rStyle w:val="Hyperlink0"/>
@@ -8554,63 +6334,8 @@
           <w:szCs w:val="32"/>
         </w:rPr>
         <w:lastRenderedPageBreak/>
-        <w:t>Распределённые</w:t>
-      </w:r>
-      <w:proofErr w:type="spellEnd"/>
-      <w:r>
-        <w:rPr>
-          <w:rStyle w:val="Hyperlink0"/>
-          <w:sz w:val="32"/>
-          <w:szCs w:val="32"/>
-        </w:rPr>
-        <w:t xml:space="preserve"> </w:t>
-      </w:r>
-      <w:proofErr w:type="spellStart"/>
-      <w:r>
-        <w:rPr>
-          <w:rStyle w:val="Hyperlink0"/>
-          <w:sz w:val="32"/>
-          <w:szCs w:val="32"/>
-        </w:rPr>
-        <w:t>системы</w:t>
-      </w:r>
-      <w:proofErr w:type="spellEnd"/>
-      <w:r>
-        <w:rPr>
-          <w:rStyle w:val="Hyperlink0"/>
-          <w:sz w:val="32"/>
-          <w:szCs w:val="32"/>
-        </w:rPr>
-        <w:t xml:space="preserve"> </w:t>
-      </w:r>
-      <w:proofErr w:type="spellStart"/>
-      <w:r>
-        <w:rPr>
-          <w:rStyle w:val="Hyperlink0"/>
-          <w:sz w:val="32"/>
-          <w:szCs w:val="32"/>
-        </w:rPr>
-        <w:t>контроля</w:t>
-      </w:r>
-      <w:proofErr w:type="spellEnd"/>
-      <w:r>
-        <w:rPr>
-          <w:rStyle w:val="Hyperlink0"/>
-          <w:sz w:val="32"/>
-          <w:szCs w:val="32"/>
-        </w:rPr>
-        <w:t xml:space="preserve"> </w:t>
-      </w:r>
-      <w:proofErr w:type="spellStart"/>
-      <w:r>
-        <w:rPr>
-          <w:rStyle w:val="Hyperlink0"/>
-          <w:sz w:val="32"/>
-          <w:szCs w:val="32"/>
-        </w:rPr>
-        <w:t>версий</w:t>
-      </w:r>
-      <w:proofErr w:type="spellEnd"/>
+        <w:t>Распределённые системы контроля версий</w:t>
+      </w:r>
     </w:p>
     <w:p>
       <w:pPr>
@@ -8629,61 +6354,7 @@
           <w:szCs w:val="28"/>
           <w:lang w:val="ru-RU"/>
         </w:rPr>
-        <w:t xml:space="preserve">И в этой ситуации в игру вступают распределённые системы контроля версий (РСКВ). В таких системах как Git, </w:t>
-      </w:r>
-      <w:proofErr w:type="spellStart"/>
-      <w:r>
-        <w:rPr>
-          <w:sz w:val="28"/>
-          <w:szCs w:val="28"/>
-          <w:lang w:val="ru-RU"/>
-        </w:rPr>
-        <w:t>Mercurial</w:t>
-      </w:r>
-      <w:proofErr w:type="spellEnd"/>
-      <w:r>
-        <w:rPr>
-          <w:sz w:val="28"/>
-          <w:szCs w:val="28"/>
-          <w:lang w:val="ru-RU"/>
-        </w:rPr>
-        <w:t xml:space="preserve">, </w:t>
-      </w:r>
-      <w:proofErr w:type="spellStart"/>
-      <w:r>
-        <w:rPr>
-          <w:sz w:val="28"/>
-          <w:szCs w:val="28"/>
-          <w:lang w:val="ru-RU"/>
-        </w:rPr>
-        <w:t>Bazaar</w:t>
-      </w:r>
-      <w:proofErr w:type="spellEnd"/>
-      <w:r>
-        <w:rPr>
-          <w:sz w:val="28"/>
-          <w:szCs w:val="28"/>
-          <w:lang w:val="ru-RU"/>
-        </w:rPr>
-        <w:t xml:space="preserve"> или </w:t>
-      </w:r>
-      <w:proofErr w:type="spellStart"/>
-      <w:r>
-        <w:rPr>
-          <w:sz w:val="28"/>
-          <w:szCs w:val="28"/>
-          <w:lang w:val="ru-RU"/>
-        </w:rPr>
-        <w:t>Darcs</w:t>
-      </w:r>
-      <w:proofErr w:type="spellEnd"/>
-      <w:r>
-        <w:rPr>
-          <w:sz w:val="28"/>
-          <w:szCs w:val="28"/>
-          <w:lang w:val="ru-RU"/>
-        </w:rPr>
-        <w:t xml:space="preserve"> клиенты не просто выгружают последние версии файлов, а полностью копируют весь репозиторий. Поэтому в случае, когда "умирает" сервер, через который шла работа, любой клиентский репозиторий может быть скопирован обратно на сервер, чтобы восстановить базу данных. Каждый раз, когда клиент забирает свежую версию файлов, он создаёт себе полную копию всех данных (</w:t>
+        <w:t>И в этой ситуации в игру вступают распределённые системы контроля версий (РСКВ). В таких системах как Git, Mercurial, Bazaar или Darcs клиенты не просто выгружают последние версии файлов, а полностью копируют весь репозиторий. Поэтому в случае, когда "умирает" сервер, через который шла работа, любой клиентский репозиторий может быть скопирован обратно на сервер, чтобы восстановить базу данных. Каждый раз, когда клиент забирает свежую версию файлов, он создаёт себе полную копию всех данных (</w:t>
       </w:r>
       <w:r>
         <w:rPr>
@@ -8711,7 +6382,7 @@
           <w:lang w:val="ru-RU"/>
         </w:rPr>
         <w:pict w14:anchorId="35941CBF">
-          <v:shape id="_x0000_i1026" type="#_x0000_t75" style="width:375.05pt;height:421.95pt">
+          <v:shape id="_x0000_i1026" type="#_x0000_t75" style="width:374.6pt;height:421.95pt">
             <v:imagedata r:id="rId51" o:title="git3"/>
           </v:shape>
         </w:pict>
@@ -8761,25 +6432,7 @@
           <w:szCs w:val="28"/>
           <w:lang w:val="ru-RU"/>
         </w:rPr>
-        <w:t xml:space="preserve">Кроме того, в большей части этих систем можно работать с несколькими удалёнными </w:t>
-      </w:r>
-      <w:proofErr w:type="spellStart"/>
-      <w:r>
-        <w:rPr>
-          <w:sz w:val="28"/>
-          <w:szCs w:val="28"/>
-          <w:lang w:val="ru-RU"/>
-        </w:rPr>
-        <w:t>репозиториями</w:t>
-      </w:r>
-      <w:proofErr w:type="spellEnd"/>
-      <w:r>
-        <w:rPr>
-          <w:sz w:val="28"/>
-          <w:szCs w:val="28"/>
-          <w:lang w:val="ru-RU"/>
-        </w:rPr>
-        <w:t xml:space="preserve">, таким образом, можно одновременно работать </w:t>
+        <w:t xml:space="preserve">Кроме того, в большей части этих систем можно работать с несколькими удалёнными репозиториями, таким образом, можно одновременно работать </w:t>
       </w:r>
       <w:r>
         <w:rPr>
@@ -8804,21 +6457,7 @@
         <w:rPr>
           <w:rFonts w:cs="Times New Roman"/>
         </w:rPr>
-        <w:t xml:space="preserve">Для совершения большинства операций в </w:t>
-      </w:r>
-      <w:proofErr w:type="spellStart"/>
-      <w:r>
-        <w:rPr>
-          <w:rFonts w:cs="Times New Roman"/>
-        </w:rPr>
-        <w:t>Git'е</w:t>
-      </w:r>
-      <w:proofErr w:type="spellEnd"/>
-      <w:r>
-        <w:rPr>
-          <w:rFonts w:cs="Times New Roman"/>
-        </w:rPr>
-        <w:t xml:space="preserve"> необходимы только локальные файлы и ресурсы, т.е. обычно информация с других компьютеров в сети не нужна. Если вы пользовались централизованными системами, где практически на каждую операцию накладывается сетевая задержка, вы, возможно, подумаете, что боги наделили Git неземной силой. Поскольку вся история проекта хранится локально у вас на диске, большинство операций кажутся практически мгновенными.</w:t>
+        <w:t>Для совершения большинства операций в Git'е необходимы только локальные файлы и ресурсы, т.е. обычно информация с других компьютеров в сети не нужна. Если вы пользовались централизованными системами, где практически на каждую операцию накладывается сетевая задержка, вы, возможно, подумаете, что боги наделили Git неземной силой. Поскольку вся история проекта хранится локально у вас на диске, большинство операций кажутся практически мгновенными.</w:t>
       </w:r>
     </w:p>
     <w:p>
@@ -8834,21 +6473,7 @@
         <w:rPr>
           <w:rFonts w:cs="Times New Roman"/>
         </w:rPr>
-        <w:t xml:space="preserve">К примеру, чтобы показать историю проекта, </w:t>
-      </w:r>
-      <w:proofErr w:type="spellStart"/>
-      <w:r>
-        <w:rPr>
-          <w:rFonts w:cs="Times New Roman"/>
-        </w:rPr>
-        <w:t>Git'у</w:t>
-      </w:r>
-      <w:proofErr w:type="spellEnd"/>
-      <w:r>
-        <w:rPr>
-          <w:rFonts w:cs="Times New Roman"/>
-        </w:rPr>
-        <w:t xml:space="preserve"> не нужно скачивать её с сервера, он просто читает её прямо из вашего локального репозитория. Поэтому историю вы увидите практически мгновенно. Если вам нужно просмотреть изменения между текущей версией файла и версией, сделанной месяц назад, Git может взять файл месячной давности и вычислить разницу на месте, вместо того чтобы запрашивать разницу у СКВ-сервера или качать с него старую версию файла и делать локальное сравнение.</w:t>
+        <w:t>К примеру, чтобы показать историю проекта, Git'у не нужно скачивать её с сервера, он просто читает её прямо из вашего локального репозитория. Поэтому историю вы увидите практически мгновенно. Если вам нужно просмотреть изменения между текущей версией файла и версией, сделанной месяц назад, Git может взять файл месячной давности и вычислить разницу на месте, вместо того чтобы запрашивать разницу у СКВ-сервера или качать с него старую версию файла и делать локальное сравнение.</w:t>
       </w:r>
       <w:bookmarkStart w:id="8" w:name="_Toc16"/>
     </w:p>
@@ -9127,62 +6752,14 @@
           <w:sz w:val="28"/>
           <w:szCs w:val="28"/>
         </w:rPr>
-        <w:t xml:space="preserve">В проекте будут использованы такие языки как: </w:t>
-      </w:r>
-      <w:proofErr w:type="spellStart"/>
-      <w:r>
-        <w:rPr>
-          <w:sz w:val="28"/>
-          <w:szCs w:val="28"/>
-        </w:rPr>
-        <w:t>Less</w:t>
-      </w:r>
-      <w:proofErr w:type="spellEnd"/>
-      <w:r>
-        <w:rPr>
-          <w:sz w:val="28"/>
-          <w:szCs w:val="28"/>
-        </w:rPr>
-        <w:t xml:space="preserve"> и </w:t>
-      </w:r>
-      <w:proofErr w:type="spellStart"/>
-      <w:r>
-        <w:rPr>
-          <w:sz w:val="28"/>
-          <w:szCs w:val="28"/>
-        </w:rPr>
-        <w:t>TypeScript</w:t>
-      </w:r>
-      <w:proofErr w:type="spellEnd"/>
-      <w:r>
-        <w:rPr>
-          <w:sz w:val="28"/>
-          <w:szCs w:val="28"/>
-        </w:rPr>
-        <w:t xml:space="preserve">. Для каждого из языков </w:t>
-      </w:r>
-      <w:r>
-        <w:rPr>
-          <w:sz w:val="28"/>
-          <w:szCs w:val="28"/>
-        </w:rPr>
-        <w:t xml:space="preserve">должны быть команды для их компиляции в CSS и </w:t>
-      </w:r>
-      <w:proofErr w:type="spellStart"/>
-      <w:r>
-        <w:rPr>
-          <w:sz w:val="28"/>
-          <w:szCs w:val="28"/>
-        </w:rPr>
-        <w:t>JavaScript</w:t>
-      </w:r>
-      <w:proofErr w:type="spellEnd"/>
-      <w:r>
-        <w:rPr>
-          <w:sz w:val="28"/>
-          <w:szCs w:val="28"/>
-        </w:rPr>
-        <w:t xml:space="preserve"> соответственно. Компиляция дол</w:t>
+        <w:t xml:space="preserve">В проекте будут использованы такие языки как: Less и TypeScript. Для каждого из языков </w:t>
+      </w:r>
+      <w:r>
+        <w:rPr>
+          <w:sz w:val="28"/>
+          <w:szCs w:val="28"/>
+        </w:rPr>
+        <w:t>должны быть команды для их компиляции в CSS и JavaScript соответственно. Компиляция дол</w:t>
       </w:r>
       <w:r>
         <w:rPr>
@@ -9219,23 +6796,7 @@
           <w:sz w:val="28"/>
           <w:szCs w:val="28"/>
         </w:rPr>
-        <w:t xml:space="preserve">Для удобства написания кода нужны команды для автоматической компиляции </w:t>
-      </w:r>
-      <w:proofErr w:type="spellStart"/>
-      <w:r>
-        <w:rPr>
-          <w:sz w:val="28"/>
-          <w:szCs w:val="28"/>
-        </w:rPr>
-        <w:t>Less</w:t>
-      </w:r>
-      <w:proofErr w:type="spellEnd"/>
-      <w:r>
-        <w:rPr>
-          <w:sz w:val="28"/>
-          <w:szCs w:val="28"/>
-        </w:rPr>
-        <w:t xml:space="preserve"> и TS после каждого изменения файла</w:t>
+        <w:t>Для удобства написания кода нужны команды для автоматической компиляции Less и TS после каждого изменения файла</w:t>
       </w:r>
       <w:r>
         <w:rPr>
@@ -9539,28 +7100,18 @@
         <w:t>После заполнения всех полей ж</w:t>
       </w:r>
       <w:r>
-        <w:t xml:space="preserve">мем кнопку создания репозитория и ожидаем выполнения операции. После успешного выполнения будет выведено сообщение о том, как можно скопировать созданный репозиторий на свою рабочую машину (рисунок 5.2.2). В командную строку своей операционной системы вводим описанные команды и получаем рабочий репозиторий. Для безопасной работы с </w:t>
-      </w:r>
-      <w:proofErr w:type="spellStart"/>
-      <w:r>
-        <w:t>репозиторием</w:t>
-      </w:r>
-      <w:proofErr w:type="spellEnd"/>
-      <w:r>
-        <w:t xml:space="preserve"> нужно соединить </w:t>
+        <w:t xml:space="preserve">мем кнопку создания репозитория и ожидаем выполнения операции. После успешного выполнения будет выведено сообщение о том, как можно скопировать созданный репозиторий на свою рабочую машину (рисунок 5.2.2). В командную строку своей операционной системы вводим описанные команды и получаем рабочий репозиторий. Для безопасной работы с репозиторием нужно соединить </w:t>
       </w:r>
       <w:r>
         <w:lastRenderedPageBreak/>
         <w:t xml:space="preserve">рабочую машину с </w:t>
       </w:r>
-      <w:proofErr w:type="spellStart"/>
       <w:r>
         <w:rPr>
           <w:lang w:val="en-US"/>
         </w:rPr>
         <w:t>git</w:t>
       </w:r>
-      <w:proofErr w:type="spellEnd"/>
       <w:r>
         <w:t>-</w:t>
       </w:r>
@@ -10189,7 +7740,6 @@
         </w:rPr>
         <w:t>«</w:t>
       </w:r>
-      <w:proofErr w:type="spellStart"/>
       <w:r>
         <w:rPr>
           <w:sz w:val="28"/>
@@ -10197,29 +7747,8 @@
           <w:u w:val="single"/>
           <w:lang w:val="ru-RU" w:eastAsia="ru-RU"/>
         </w:rPr>
-        <w:t>npm</w:t>
-      </w:r>
-      <w:proofErr w:type="spellEnd"/>
-      <w:r>
-        <w:rPr>
-          <w:sz w:val="28"/>
-          <w:szCs w:val="28"/>
-          <w:u w:val="single"/>
-          <w:lang w:val="ru-RU" w:eastAsia="ru-RU"/>
-        </w:rPr>
-        <w:t xml:space="preserve"> </w:t>
-      </w:r>
-      <w:proofErr w:type="spellStart"/>
-      <w:r>
-        <w:rPr>
-          <w:sz w:val="28"/>
-          <w:szCs w:val="28"/>
-          <w:u w:val="single"/>
-          <w:lang w:val="ru-RU" w:eastAsia="ru-RU"/>
-        </w:rPr>
-        <w:t>init</w:t>
-      </w:r>
-      <w:proofErr w:type="spellEnd"/>
+        <w:t>npm init</w:t>
+      </w:r>
       <w:r>
         <w:rPr>
           <w:sz w:val="28"/>
@@ -10409,27 +7938,7 @@
           <w:szCs w:val="28"/>
           <w:lang w:val="ru-RU"/>
         </w:rPr>
-        <w:t xml:space="preserve">последовательно </w:t>
-      </w:r>
-      <w:proofErr w:type="spellStart"/>
-      <w:r>
-        <w:rPr>
-          <w:rFonts w:cs="Arial Unicode MS"/>
-          <w:sz w:val="28"/>
-          <w:szCs w:val="28"/>
-          <w:lang w:val="ru-RU"/>
-        </w:rPr>
-        <w:t>вызввает</w:t>
-      </w:r>
-      <w:proofErr w:type="spellEnd"/>
-      <w:r>
-        <w:rPr>
-          <w:rFonts w:cs="Arial Unicode MS"/>
-          <w:sz w:val="28"/>
-          <w:szCs w:val="28"/>
-          <w:lang w:val="ru-RU"/>
-        </w:rPr>
-        <w:t xml:space="preserve"> две команды:</w:t>
+        <w:t>последовательно вызввает две команды:</w:t>
       </w:r>
     </w:p>
     <w:p>
@@ -10453,7 +7962,6 @@
         </w:rPr>
         <w:t>«</w:t>
       </w:r>
-      <w:proofErr w:type="spellStart"/>
       <w:r>
         <w:rPr>
           <w:sz w:val="28"/>
@@ -10462,7 +7970,6 @@
         </w:rPr>
         <w:t>git</w:t>
       </w:r>
-      <w:proofErr w:type="spellEnd"/>
       <w:r>
         <w:rPr>
           <w:sz w:val="28"/>
@@ -10470,7 +7977,6 @@
         </w:rPr>
         <w:t xml:space="preserve"> </w:t>
       </w:r>
-      <w:proofErr w:type="gramStart"/>
       <w:r>
         <w:rPr>
           <w:sz w:val="28"/>
@@ -10486,7 +7992,6 @@
         </w:rPr>
         <w:t xml:space="preserve"> .</w:t>
       </w:r>
-      <w:proofErr w:type="gramEnd"/>
       <w:r>
         <w:rPr>
           <w:sz w:val="28"/>
@@ -10538,7 +8043,6 @@
         <w:lastRenderedPageBreak/>
         <w:t>«</w:t>
       </w:r>
-      <w:proofErr w:type="spellStart"/>
       <w:r>
         <w:rPr>
           <w:sz w:val="28"/>
@@ -10547,7 +8051,6 @@
         </w:rPr>
         <w:t>git</w:t>
       </w:r>
-      <w:proofErr w:type="spellEnd"/>
       <w:r>
         <w:rPr>
           <w:sz w:val="28"/>
@@ -10600,7 +8103,6 @@
         </w:rPr>
         <w:t xml:space="preserve"> </w:t>
       </w:r>
-      <w:proofErr w:type="spellStart"/>
       <w:r>
         <w:rPr>
           <w:sz w:val="28"/>
@@ -10609,7 +8111,6 @@
         </w:rPr>
         <w:t>config</w:t>
       </w:r>
-      <w:proofErr w:type="spellEnd"/>
       <w:r>
         <w:rPr>
           <w:sz w:val="28"/>
@@ -10672,47 +8173,7 @@
           <w:szCs w:val="28"/>
           <w:lang w:val="ru-RU"/>
         </w:rPr>
-        <w:t>При желании, можно сохранить изменения на сервере, использую команду «</w:t>
-      </w:r>
-      <w:proofErr w:type="spellStart"/>
-      <w:r>
-        <w:rPr>
-          <w:rFonts w:cs="Arial Unicode MS"/>
-          <w:sz w:val="28"/>
-          <w:szCs w:val="28"/>
-          <w:lang w:val="ru-RU"/>
-        </w:rPr>
-        <w:t>git</w:t>
-      </w:r>
-      <w:proofErr w:type="spellEnd"/>
-      <w:r>
-        <w:rPr>
-          <w:rFonts w:cs="Arial Unicode MS"/>
-          <w:sz w:val="28"/>
-          <w:szCs w:val="28"/>
-          <w:lang w:val="ru-RU"/>
-        </w:rPr>
-        <w:t xml:space="preserve"> </w:t>
-      </w:r>
-      <w:proofErr w:type="spellStart"/>
-      <w:r>
-        <w:rPr>
-          <w:rFonts w:cs="Arial Unicode MS"/>
-          <w:sz w:val="28"/>
-          <w:szCs w:val="28"/>
-          <w:lang w:val="ru-RU"/>
-        </w:rPr>
-        <w:t>push</w:t>
-      </w:r>
-      <w:proofErr w:type="spellEnd"/>
-      <w:r>
-        <w:rPr>
-          <w:rFonts w:cs="Arial Unicode MS"/>
-          <w:sz w:val="28"/>
-          <w:szCs w:val="28"/>
-          <w:lang w:val="ru-RU"/>
-        </w:rPr>
-        <w:t>», но на данном этапе это не критично.</w:t>
+        <w:t>При желании, можно сохранить изменения на сервере, использую команду «git push», но на данном этапе это не критично.</w:t>
       </w:r>
     </w:p>
     <w:p>
@@ -10820,27 +8281,7 @@
           <w:szCs w:val="28"/>
           <w:lang w:val="ru-RU"/>
         </w:rPr>
-        <w:t xml:space="preserve">и </w:t>
-      </w:r>
-      <w:proofErr w:type="spellStart"/>
-      <w:r>
-        <w:rPr>
-          <w:rFonts w:cs="Arial Unicode MS"/>
-          <w:sz w:val="28"/>
-          <w:szCs w:val="28"/>
-          <w:lang w:val="ru-RU"/>
-        </w:rPr>
-        <w:t>TypeScritp</w:t>
-      </w:r>
-      <w:proofErr w:type="spellEnd"/>
-      <w:r>
-        <w:rPr>
-          <w:rFonts w:cs="Arial Unicode MS"/>
-          <w:sz w:val="28"/>
-          <w:szCs w:val="28"/>
-          <w:lang w:val="ru-RU"/>
-        </w:rPr>
-        <w:t xml:space="preserve"> в </w:t>
+        <w:t xml:space="preserve">и TypeScritp в </w:t>
       </w:r>
       <w:r>
         <w:rPr>
@@ -10880,7 +8321,6 @@
         </w:rPr>
         <w:t xml:space="preserve">Для сервера будем использовать </w:t>
       </w:r>
-      <w:proofErr w:type="spellStart"/>
       <w:r>
         <w:rPr>
           <w:rFonts w:cs="Arial Unicode MS"/>
@@ -10889,7 +8329,6 @@
         </w:rPr>
         <w:t>ImpressJS</w:t>
       </w:r>
-      <w:proofErr w:type="spellEnd"/>
       <w:r>
         <w:rPr>
           <w:rFonts w:cs="Arial Unicode MS"/>
@@ -10908,7 +8347,6 @@
         </w:rPr>
         <w:t>Для установки данного пакета в командной строке нужно ввести строку: «</w:t>
       </w:r>
-      <w:proofErr w:type="spellStart"/>
       <w:r>
         <w:rPr>
           <w:rFonts w:cs="Arial Unicode MS"/>
@@ -10917,7 +8355,6 @@
         </w:rPr>
         <w:t>npm</w:t>
       </w:r>
-      <w:proofErr w:type="spellEnd"/>
       <w:r>
         <w:rPr>
           <w:rFonts w:cs="Arial Unicode MS"/>
@@ -10944,7 +8381,6 @@
         </w:rPr>
         <w:t xml:space="preserve"> </w:t>
       </w:r>
-      <w:proofErr w:type="spellStart"/>
       <w:r>
         <w:rPr>
           <w:rFonts w:cs="Arial Unicode MS"/>
@@ -10953,7 +8389,6 @@
         </w:rPr>
         <w:t>impressjs</w:t>
       </w:r>
-      <w:proofErr w:type="spellEnd"/>
       <w:r>
         <w:rPr>
           <w:rFonts w:cs="Arial Unicode MS"/>
@@ -11014,7 +8449,6 @@
         </w:rPr>
         <w:t>S</w:t>
       </w:r>
-      <w:proofErr w:type="spellStart"/>
       <w:r>
         <w:rPr>
           <w:rFonts w:cs="Arial Unicode MS"/>
@@ -11022,9 +8456,8 @@
           <w:szCs w:val="28"/>
           <w:lang w:val="ru-RU"/>
         </w:rPr>
-        <w:t>ave-dev</w:t>
-      </w:r>
-      <w:proofErr w:type="spellEnd"/>
+        <w:t>ave-dev» флаг используется для того, чтобы дописать данный пакет в конфигурационный файл, как необходимый.</w:t>
+      </w:r>
       <w:r>
         <w:rPr>
           <w:rFonts w:cs="Arial Unicode MS"/>
@@ -11032,36 +8465,7 @@
           <w:szCs w:val="28"/>
           <w:lang w:val="ru-RU"/>
         </w:rPr>
-        <w:t>» флаг используется для того, чтобы дописать данный пакет в конфигурационный файл, как необходимый.</w:t>
-      </w:r>
-      <w:r>
-        <w:rPr>
-          <w:rFonts w:cs="Arial Unicode MS"/>
-          <w:sz w:val="28"/>
-          <w:szCs w:val="28"/>
-          <w:lang w:val="ru-RU"/>
-        </w:rPr>
-        <w:t xml:space="preserve"> В результате получим сообщение о скаченном </w:t>
-      </w:r>
-      <w:proofErr w:type="gramStart"/>
-      <w:r>
-        <w:rPr>
-          <w:rFonts w:cs="Arial Unicode MS"/>
-          <w:sz w:val="28"/>
-          <w:szCs w:val="28"/>
-          <w:lang w:val="ru-RU"/>
-        </w:rPr>
-        <w:t>пакете(</w:t>
-      </w:r>
-      <w:proofErr w:type="gramEnd"/>
-      <w:r>
-        <w:rPr>
-          <w:rFonts w:cs="Arial Unicode MS"/>
-          <w:sz w:val="28"/>
-          <w:szCs w:val="28"/>
-          <w:lang w:val="ru-RU"/>
-        </w:rPr>
-        <w:t>рисунок 5.2.5)</w:t>
+        <w:t xml:space="preserve"> В результате получим сообщение о скаченном пакете(рисунок 5.2.5)</w:t>
       </w:r>
     </w:p>
     <w:p>
@@ -11182,7 +8586,6 @@
         </w:rPr>
         <w:t>Казалось бы, можно продолжать работать. Но если ввести команду: «</w:t>
       </w:r>
-      <w:proofErr w:type="spellStart"/>
       <w:r>
         <w:rPr>
           <w:sz w:val="28"/>
@@ -11190,7 +8593,6 @@
         </w:rPr>
         <w:t>git</w:t>
       </w:r>
-      <w:proofErr w:type="spellEnd"/>
       <w:r>
         <w:rPr>
           <w:sz w:val="28"/>
@@ -11325,7 +8727,6 @@
         </w:rPr>
         <w:t xml:space="preserve">Рисунок 5.2.6. Состояние </w:t>
       </w:r>
-      <w:proofErr w:type="spellStart"/>
       <w:r>
         <w:rPr>
           <w:sz w:val="28"/>
@@ -11333,7 +8734,6 @@
         </w:rPr>
         <w:t>git</w:t>
       </w:r>
-      <w:proofErr w:type="spellEnd"/>
       <w:r>
         <w:rPr>
           <w:sz w:val="28"/>
@@ -11378,7 +8778,6 @@
         </w:rPr>
         <w:t xml:space="preserve">и </w:t>
       </w:r>
-      <w:proofErr w:type="spellStart"/>
       <w:r>
         <w:rPr>
           <w:sz w:val="28"/>
@@ -11386,7 +8785,6 @@
         </w:rPr>
         <w:t>git</w:t>
       </w:r>
-      <w:proofErr w:type="spellEnd"/>
       <w:r>
         <w:rPr>
           <w:sz w:val="28"/>
@@ -11401,16 +8799,7 @@
           <w:szCs w:val="28"/>
           <w:lang w:val="ru-RU"/>
         </w:rPr>
-        <w:t xml:space="preserve">репозиторий будет значительно меньше заниматься места. Для этого создается </w:t>
-      </w:r>
-      <w:proofErr w:type="gramStart"/>
-      <w:r>
-        <w:rPr>
-          <w:sz w:val="28"/>
-          <w:szCs w:val="28"/>
-          <w:lang w:val="ru-RU"/>
-        </w:rPr>
-        <w:t>«</w:t>
+        <w:t>репозиторий будет значительно меньше заниматься места. Для этого создается «</w:t>
       </w:r>
       <w:r>
         <w:rPr>
@@ -11420,7 +8809,6 @@
         </w:rPr>
         <w:t>.</w:t>
       </w:r>
-      <w:proofErr w:type="spellStart"/>
       <w:r>
         <w:rPr>
           <w:sz w:val="28"/>
@@ -11428,8 +8816,6 @@
         </w:rPr>
         <w:t>gitignore</w:t>
       </w:r>
-      <w:proofErr w:type="spellEnd"/>
-      <w:proofErr w:type="gramEnd"/>
       <w:r>
         <w:rPr>
           <w:sz w:val="28"/>
@@ -11461,25 +8847,7 @@
           <w:szCs w:val="28"/>
           <w:lang w:val="ru-RU"/>
         </w:rPr>
-        <w:t xml:space="preserve">указываются файлы и папки, которые не будут видны для </w:t>
-      </w:r>
-      <w:proofErr w:type="spellStart"/>
-      <w:r>
-        <w:rPr>
-          <w:sz w:val="28"/>
-          <w:szCs w:val="28"/>
-          <w:lang w:val="ru-RU"/>
-        </w:rPr>
-        <w:t>git</w:t>
-      </w:r>
-      <w:proofErr w:type="spellEnd"/>
-      <w:r>
-        <w:rPr>
-          <w:sz w:val="28"/>
-          <w:szCs w:val="28"/>
-          <w:lang w:val="ru-RU"/>
-        </w:rPr>
-        <w:t>.</w:t>
+        <w:t>указываются файлы и папки, которые не будут видны для git.</w:t>
       </w:r>
       <w:r>
         <w:rPr>
@@ -11495,43 +8863,7 @@
           <w:szCs w:val="28"/>
           <w:lang w:val="ru-RU"/>
         </w:rPr>
-        <w:t xml:space="preserve">После внесения ненужной папки в файл она пропадает из зоны видимости </w:t>
-      </w:r>
-      <w:proofErr w:type="spellStart"/>
-      <w:r>
-        <w:rPr>
-          <w:sz w:val="28"/>
-          <w:szCs w:val="28"/>
-          <w:lang w:val="ru-RU"/>
-        </w:rPr>
-        <w:t>git</w:t>
-      </w:r>
-      <w:proofErr w:type="spellEnd"/>
-      <w:r>
-        <w:rPr>
-          <w:sz w:val="28"/>
-          <w:szCs w:val="28"/>
-          <w:lang w:val="ru-RU"/>
-        </w:rPr>
-        <w:t xml:space="preserve">, как это </w:t>
-      </w:r>
-      <w:proofErr w:type="spellStart"/>
-      <w:r>
-        <w:rPr>
-          <w:sz w:val="28"/>
-          <w:szCs w:val="28"/>
-          <w:lang w:val="ru-RU"/>
-        </w:rPr>
-        <w:t>вижно</w:t>
-      </w:r>
-      <w:proofErr w:type="spellEnd"/>
-      <w:r>
-        <w:rPr>
-          <w:sz w:val="28"/>
-          <w:szCs w:val="28"/>
-          <w:lang w:val="ru-RU"/>
-        </w:rPr>
-        <w:t xml:space="preserve"> из рисунка 5.2.7.</w:t>
+        <w:t>После внесения ненужной папки в файл она пропадает из зоны видимости git, как это вижно из рисунка 5.2.7.</w:t>
       </w:r>
     </w:p>
     <w:p>
@@ -11775,7 +9107,6 @@
         <w:lastRenderedPageBreak/>
         <w:t>сможет одной командой: «</w:t>
       </w:r>
-      <w:proofErr w:type="spellStart"/>
       <w:r>
         <w:rPr>
           <w:sz w:val="28"/>
@@ -11783,7 +9114,6 @@
         </w:rPr>
         <w:t>npm</w:t>
       </w:r>
-      <w:proofErr w:type="spellEnd"/>
       <w:r>
         <w:rPr>
           <w:sz w:val="28"/>
@@ -11876,7 +9206,6 @@
         </w:rPr>
         <w:t xml:space="preserve">. В чем его суть? Имеется </w:t>
       </w:r>
-      <w:proofErr w:type="gramStart"/>
       <w:r>
         <w:rPr>
           <w:sz w:val="28"/>
@@ -11898,60 +9227,15 @@
           <w:szCs w:val="28"/>
           <w:lang w:val="ru-RU"/>
         </w:rPr>
-        <w:t>файл</w:t>
-      </w:r>
-      <w:proofErr w:type="gramEnd"/>
-      <w:r>
-        <w:rPr>
-          <w:sz w:val="28"/>
-          <w:szCs w:val="28"/>
-          <w:lang w:val="ru-RU"/>
-        </w:rPr>
-        <w:t xml:space="preserve"> в котором записаны всевозможные </w:t>
-      </w:r>
-      <w:r>
-        <w:rPr>
-          <w:sz w:val="28"/>
-          <w:szCs w:val="28"/>
-          <w:lang w:val="ru-RU"/>
-        </w:rPr>
-        <w:t>задачи, для запуска той или иной задачи требуется написать в командной строке: «</w:t>
-      </w:r>
-      <w:proofErr w:type="spellStart"/>
-      <w:r>
-        <w:rPr>
-          <w:sz w:val="28"/>
-          <w:szCs w:val="28"/>
-          <w:lang w:val="ru-RU"/>
-        </w:rPr>
-        <w:t>gulp</w:t>
-      </w:r>
-      <w:proofErr w:type="spellEnd"/>
-      <w:r>
-        <w:rPr>
-          <w:sz w:val="28"/>
-          <w:szCs w:val="28"/>
-          <w:lang w:val="ru-RU"/>
-        </w:rPr>
-        <w:t xml:space="preserve"> </w:t>
-      </w:r>
-      <w:proofErr w:type="spellStart"/>
-      <w:r>
-        <w:rPr>
-          <w:sz w:val="28"/>
-          <w:szCs w:val="28"/>
-          <w:lang w:val="ru-RU"/>
-        </w:rPr>
-        <w:t>имя_задачи</w:t>
-      </w:r>
-      <w:proofErr w:type="spellEnd"/>
-      <w:r>
-        <w:rPr>
-          <w:sz w:val="28"/>
-          <w:szCs w:val="28"/>
-          <w:lang w:val="ru-RU"/>
-        </w:rPr>
-        <w:t xml:space="preserve">». </w:t>
+        <w:t xml:space="preserve">файл в котором записаны всевозможные </w:t>
+      </w:r>
+      <w:r>
+        <w:rPr>
+          <w:sz w:val="28"/>
+          <w:szCs w:val="28"/>
+          <w:lang w:val="ru-RU"/>
+        </w:rPr>
+        <w:t xml:space="preserve">задачи, для запуска той или иной задачи требуется написать в командной строке: «gulp имя_задачи». </w:t>
       </w:r>
     </w:p>
     <w:p>
@@ -12284,25 +9568,7 @@
           <w:szCs w:val="28"/>
           <w:lang w:val="ru-RU"/>
         </w:rPr>
-        <w:t xml:space="preserve">будем использовать пакет </w:t>
-      </w:r>
-      <w:proofErr w:type="spellStart"/>
-      <w:r>
-        <w:rPr>
-          <w:sz w:val="28"/>
-          <w:szCs w:val="28"/>
-          <w:lang w:val="ru-RU"/>
-        </w:rPr>
-        <w:t>gulp-less</w:t>
-      </w:r>
-      <w:proofErr w:type="spellEnd"/>
-      <w:r>
-        <w:rPr>
-          <w:sz w:val="28"/>
-          <w:szCs w:val="28"/>
-          <w:lang w:val="ru-RU"/>
-        </w:rPr>
-        <w:t>.</w:t>
+        <w:t>будем использовать пакет gulp-less.</w:t>
       </w:r>
       <w:r>
         <w:rPr>
@@ -12796,61 +10062,7 @@
           <w:szCs w:val="28"/>
           <w:lang w:val="ru-RU"/>
         </w:rPr>
-        <w:t xml:space="preserve">и TS файлов после редактирования, для этого используется функция </w:t>
-      </w:r>
-      <w:proofErr w:type="spellStart"/>
-      <w:r>
-        <w:rPr>
-          <w:sz w:val="28"/>
-          <w:szCs w:val="28"/>
-          <w:lang w:val="ru-RU"/>
-        </w:rPr>
-        <w:t>Gulp.watch</w:t>
-      </w:r>
-      <w:proofErr w:type="spellEnd"/>
-      <w:r>
-        <w:rPr>
-          <w:sz w:val="28"/>
-          <w:szCs w:val="28"/>
-          <w:lang w:val="ru-RU"/>
-        </w:rPr>
-        <w:t xml:space="preserve">, которая наблюдает за </w:t>
-      </w:r>
-      <w:proofErr w:type="spellStart"/>
-      <w:r>
-        <w:rPr>
-          <w:sz w:val="28"/>
-          <w:szCs w:val="28"/>
-          <w:lang w:val="ru-RU"/>
-        </w:rPr>
-        <w:t>наобходимыми</w:t>
-      </w:r>
-      <w:proofErr w:type="spellEnd"/>
-      <w:r>
-        <w:rPr>
-          <w:sz w:val="28"/>
-          <w:szCs w:val="28"/>
-          <w:lang w:val="ru-RU"/>
-        </w:rPr>
-        <w:t xml:space="preserve"> </w:t>
-      </w:r>
-      <w:proofErr w:type="spellStart"/>
-      <w:r>
-        <w:rPr>
-          <w:sz w:val="28"/>
-          <w:szCs w:val="28"/>
-          <w:lang w:val="ru-RU"/>
-        </w:rPr>
-        <w:t>файли</w:t>
-      </w:r>
-      <w:proofErr w:type="spellEnd"/>
-      <w:r>
-        <w:rPr>
-          <w:sz w:val="28"/>
-          <w:szCs w:val="28"/>
-          <w:lang w:val="ru-RU"/>
-        </w:rPr>
-        <w:t xml:space="preserve">. При изменении любого файла будет вызываться функцию, в которой можно будет </w:t>
+        <w:t xml:space="preserve">и TS файлов после редактирования, для этого используется функция Gulp.watch, которая наблюдает за наобходимыми файли. При изменении любого файла будет вызываться функцию, в которой можно будет </w:t>
       </w:r>
       <w:r>
         <w:rPr>
@@ -13444,24 +10656,12 @@
       <w:r>
         <w:t xml:space="preserve">ителем практики от предприятия </w:t>
       </w:r>
-      <w:proofErr w:type="gramStart"/>
       <w:r>
         <w:t>ООО  «</w:t>
       </w:r>
-      <w:proofErr w:type="spellStart"/>
-      <w:proofErr w:type="gramEnd"/>
-      <w:r>
-        <w:t>ИксБи</w:t>
-      </w:r>
-      <w:proofErr w:type="spellEnd"/>
-      <w:r>
-        <w:t xml:space="preserve"> </w:t>
-      </w:r>
-      <w:proofErr w:type="spellStart"/>
-      <w:r>
-        <w:t>Софтваре</w:t>
-      </w:r>
-      <w:proofErr w:type="spellEnd"/>
+      <w:r>
+        <w:t>ИксБи Софтваре</w:t>
+      </w:r>
       <w:r>
         <w:rPr>
           <w:color w:val="000000" w:themeColor="text1"/>
@@ -13531,9 +10731,11 @@
       </w:r>
     </w:p>
     <w:sectPr>
-      <w:footerReference w:type="default" r:id="rId73"/>
+      <w:footerReference w:type="even" r:id="rId73"/>
+      <w:footerReference w:type="default" r:id="rId74"/>
       <w:pgSz w:w="11900" w:h="16840"/>
       <w:pgMar w:top="1134" w:right="850" w:bottom="1134" w:left="1701" w:header="708" w:footer="708" w:gutter="0"/>
+      <w:pgNumType w:start="3"/>
       <w:cols w:space="720"/>
     </w:sectPr>
   </w:body>
@@ -13564,26 +10766,87 @@
   <w:p>
     <w:pPr>
       <w:pStyle w:val="a7"/>
-      <w:jc w:val="right"/>
+      <w:framePr w:wrap="none" w:vAnchor="text" w:hAnchor="margin" w:xAlign="right" w:y="1"/>
+      <w:rPr>
+        <w:rStyle w:val="af1"/>
+      </w:rPr>
     </w:pPr>
     <w:r>
+      <w:rPr>
+        <w:rStyle w:val="af1"/>
+      </w:rPr>
       <w:fldChar w:fldCharType="begin"/>
     </w:r>
     <w:r>
-      <w:instrText xml:space="preserve"> PAGE </w:instrText>
+      <w:rPr>
+        <w:rStyle w:val="af1"/>
+      </w:rPr>
+      <w:instrText xml:space="preserve">PAGE  </w:instrText>
     </w:r>
     <w:r>
+      <w:rPr>
+        <w:rStyle w:val="af1"/>
+      </w:rPr>
+      <w:fldChar w:fldCharType="end"/>
+    </w:r>
+  </w:p>
+  <w:p>
+    <w:pPr>
+      <w:pStyle w:val="a7"/>
+      <w:ind w:right="360"/>
+    </w:pPr>
+  </w:p>
+</w:ftr>
+</file>
+
+<file path=word/footer2.xml><?xml version="1.0" encoding="utf-8"?>
+<w:ftr xmlns:wpc="http://schemas.microsoft.com/office/word/2010/wordprocessingCanvas" xmlns:mo="http://schemas.microsoft.com/office/mac/office/2008/main" xmlns:mc="http://schemas.openxmlformats.org/markup-compatibility/2006" xmlns:mv="urn:schemas-microsoft-com:mac:vml" xmlns:o="urn:schemas-microsoft-com:office:office" xmlns:r="http://schemas.openxmlformats.org/officeDocument/2006/relationships" xmlns:m="http://schemas.openxmlformats.org/officeDocument/2006/math" xmlns:v="urn:schemas-microsoft-com:vml" xmlns:wp14="http://schemas.microsoft.com/office/word/2010/wordprocessingDrawing" xmlns:wp="http://schemas.openxmlformats.org/drawingml/2006/wordprocessingDrawing" xmlns:w10="urn:schemas-microsoft-com:office:word" xmlns:w="http://schemas.openxmlformats.org/wordprocessingml/2006/main" xmlns:w14="http://schemas.microsoft.com/office/word/2010/wordml" xmlns:w15="http://schemas.microsoft.com/office/word/2012/wordml" xmlns:wpg="http://schemas.microsoft.com/office/word/2010/wordprocessingGroup" xmlns:wpi="http://schemas.microsoft.com/office/word/2010/wordprocessingInk" xmlns:wne="http://schemas.microsoft.com/office/word/2006/wordml" xmlns:wps="http://schemas.microsoft.com/office/word/2010/wordprocessingShape" mc:Ignorable="w14 w15 wp14">
+  <w:p>
+    <w:pPr>
+      <w:pStyle w:val="a7"/>
+      <w:framePr w:wrap="none" w:vAnchor="text" w:hAnchor="margin" w:xAlign="right" w:y="1"/>
+      <w:rPr>
+        <w:rStyle w:val="af1"/>
+      </w:rPr>
+    </w:pPr>
+    <w:r>
+      <w:rPr>
+        <w:rStyle w:val="af1"/>
+      </w:rPr>
+      <w:fldChar w:fldCharType="begin"/>
+    </w:r>
+    <w:r>
+      <w:rPr>
+        <w:rStyle w:val="af1"/>
+      </w:rPr>
+      <w:instrText xml:space="preserve">PAGE  </w:instrText>
+    </w:r>
+    <w:r>
+      <w:rPr>
+        <w:rStyle w:val="af1"/>
+      </w:rPr>
       <w:fldChar w:fldCharType="separate"/>
     </w:r>
     <w:r>
       <w:rPr>
+        <w:rStyle w:val="af1"/>
         <w:noProof/>
       </w:rPr>
-      <w:t>2</w:t>
+      <w:t>3</w:t>
     </w:r>
     <w:r>
+      <w:rPr>
+        <w:rStyle w:val="af1"/>
+      </w:rPr>
       <w:fldChar w:fldCharType="end"/>
     </w:r>
+  </w:p>
+  <w:p>
+    <w:pPr>
+      <w:pStyle w:val="a7"/>
+      <w:ind w:right="360"/>
+      <w:jc w:val="right"/>
+    </w:pPr>
   </w:p>
 </w:ftr>
 </file>
@@ -25576,6 +22839,14 @@
       <w:szCs w:val="24"/>
       <w:lang w:val="en-US" w:eastAsia="en-US"/>
     </w:rPr>
+  </w:style>
+  <w:style w:type="character" w:styleId="af1">
+    <w:name w:val="page number"/>
+    <w:basedOn w:val="a2"/>
+    <w:uiPriority w:val="99"/>
+    <w:semiHidden/>
+    <w:unhideWhenUsed/>
+    <w:rsid w:val="00A22B21"/>
   </w:style>
 </w:styles>
 </file>

</xml_diff>